<commit_message>
Document modified as per the document shared by Jincy
</commit_message>
<xml_diff>
--- a/DATA602_Project.docx
+++ b/DATA602_Project.docx
@@ -217,9 +217,8 @@
           <w:sz w:val="28"/>
           <w:szCs w:val="28"/>
         </w:rPr>
-        <w:t xml:space="preserve"> Radhakrishnan </w:t>
-      </w:r>
-      <w:proofErr w:type="spellStart"/>
+        <w:t xml:space="preserve"> Radhakrishnan Sanitha,</w:t>
+      </w:r>
       <w:r>
         <w:rPr>
           <w:rFonts w:ascii="Times New Roman" w:eastAsia="Times New Roman" w:hAnsi="Times New Roman" w:cs="Times New Roman"/>
@@ -227,46 +226,7 @@
           <w:sz w:val="28"/>
           <w:szCs w:val="28"/>
         </w:rPr>
-        <w:t>Sanitha</w:t>
-      </w:r>
-      <w:proofErr w:type="spellEnd"/>
-      <w:r>
-        <w:rPr>
-          <w:rFonts w:ascii="Times New Roman" w:eastAsia="Times New Roman" w:hAnsi="Times New Roman" w:cs="Times New Roman"/>
-          <w:color w:val="000000" w:themeColor="text1"/>
-          <w:sz w:val="28"/>
-          <w:szCs w:val="28"/>
-        </w:rPr>
-        <w:t>,</w:t>
-      </w:r>
-      <w:r>
-        <w:rPr>
-          <w:rFonts w:ascii="Times New Roman" w:eastAsia="Times New Roman" w:hAnsi="Times New Roman" w:cs="Times New Roman"/>
-          <w:color w:val="000000" w:themeColor="text1"/>
-          <w:sz w:val="28"/>
-          <w:szCs w:val="28"/>
-        </w:rPr>
-        <w:t xml:space="preserve"> </w:t>
-      </w:r>
-      <w:proofErr w:type="spellStart"/>
-      <w:r>
-        <w:rPr>
-          <w:rFonts w:ascii="Times New Roman" w:eastAsia="Times New Roman" w:hAnsi="Times New Roman" w:cs="Times New Roman"/>
-          <w:color w:val="000000" w:themeColor="text1"/>
-          <w:sz w:val="28"/>
-          <w:szCs w:val="28"/>
-        </w:rPr>
-        <w:t>Prichelle</w:t>
-      </w:r>
-      <w:proofErr w:type="spellEnd"/>
-      <w:r>
-        <w:rPr>
-          <w:rFonts w:ascii="Times New Roman" w:eastAsia="Times New Roman" w:hAnsi="Times New Roman" w:cs="Times New Roman"/>
-          <w:color w:val="000000" w:themeColor="text1"/>
-          <w:sz w:val="28"/>
-          <w:szCs w:val="28"/>
-        </w:rPr>
-        <w:t xml:space="preserve"> Lal</w:t>
+        <w:t xml:space="preserve"> Prichelle Lal</w:t>
       </w:r>
     </w:p>
     <w:p>
@@ -590,6 +550,41 @@
     </w:p>
     <w:p>
       <w:pPr>
+        <w:spacing w:before="480" w:after="120" w:line="240" w:lineRule="auto"/>
+        <w:jc w:val="both"/>
+        <w:outlineLvl w:val="1"/>
+        <w:rPr>
+          <w:rFonts w:eastAsia="Times New Roman" w:cs="Times New Roman"/>
+          <w:b/>
+          <w:bCs/>
+          <w:color w:val="1F1F1F"/>
+          <w:sz w:val="30"/>
+          <w:szCs w:val="30"/>
+          <w:u w:val="single"/>
+        </w:rPr>
+      </w:pPr>
+      <w:r>
+        <w:rPr>
+          <w:rStyle w:val="eop"/>
+          <w:rFonts w:ascii="Aptos" w:hAnsi="Aptos" w:cs="Segoe UI"/>
+        </w:rPr>
+        <w:t> </w:t>
+      </w:r>
+      <w:r>
+        <w:rPr>
+          <w:rFonts w:eastAsia="Times New Roman" w:cs="Times New Roman"/>
+          <w:b/>
+          <w:bCs/>
+          <w:color w:val="1F1F1F"/>
+          <w:sz w:val="30"/>
+          <w:szCs w:val="30"/>
+          <w:u w:val="single"/>
+        </w:rPr>
+        <w:t>Statistical Analysis</w:t>
+      </w:r>
+    </w:p>
+    <w:p>
+      <w:pPr>
         <w:pStyle w:val="paragraph"/>
         <w:spacing w:before="0" w:beforeAutospacing="0" w:after="0" w:afterAutospacing="0"/>
         <w:textAlignment w:val="baseline"/>
@@ -600,164 +595,6 @@
           <w:lang w:val="en-US"/>
         </w:rPr>
       </w:pPr>
-      <w:r>
-        <w:rPr>
-          <w:rStyle w:val="normaltextrun"/>
-          <w:rFonts w:eastAsiaTheme="majorEastAsia"/>
-          <w:lang w:val="en-US"/>
-        </w:rPr>
-        <w:t>Exploratory Data Analysis &amp; Visualization</w:t>
-      </w:r>
-      <w:r>
-        <w:rPr>
-          <w:rStyle w:val="eop"/>
-          <w:rFonts w:eastAsiaTheme="majorEastAsia"/>
-          <w:lang w:val="en-US"/>
-        </w:rPr>
-        <w:t> </w:t>
-      </w:r>
-    </w:p>
-    <w:p>
-      <w:pPr>
-        <w:pStyle w:val="paragraph"/>
-        <w:numPr>
-          <w:ilvl w:val="0"/>
-          <w:numId w:val="6"/>
-        </w:numPr>
-        <w:spacing w:before="0" w:beforeAutospacing="0" w:after="0" w:afterAutospacing="0"/>
-        <w:ind w:left="1080" w:firstLine="0"/>
-        <w:textAlignment w:val="baseline"/>
-        <w:rPr>
-          <w:lang w:val="en-US"/>
-        </w:rPr>
-      </w:pPr>
-      <w:r>
-        <w:rPr>
-          <w:rStyle w:val="normaltextrun"/>
-          <w:rFonts w:eastAsiaTheme="majorEastAsia"/>
-          <w:lang w:val="en-US"/>
-        </w:rPr>
-        <w:t xml:space="preserve">Independent &amp; dependent variables </w:t>
-      </w:r>
-      <w:r>
-        <w:rPr>
-          <w:rStyle w:val="eop"/>
-          <w:rFonts w:eastAsiaTheme="majorEastAsia"/>
-          <w:lang w:val="en-US"/>
-        </w:rPr>
-        <w:t> </w:t>
-      </w:r>
-    </w:p>
-    <w:p>
-      <w:pPr>
-        <w:pStyle w:val="paragraph"/>
-        <w:numPr>
-          <w:ilvl w:val="0"/>
-          <w:numId w:val="7"/>
-        </w:numPr>
-        <w:spacing w:before="0" w:beforeAutospacing="0" w:after="0" w:afterAutospacing="0"/>
-        <w:ind w:left="1080" w:firstLine="0"/>
-        <w:textAlignment w:val="baseline"/>
-        <w:rPr>
-          <w:lang w:val="en-US"/>
-        </w:rPr>
-      </w:pPr>
-      <w:r>
-        <w:rPr>
-          <w:rStyle w:val="normaltextrun"/>
-          <w:rFonts w:eastAsiaTheme="majorEastAsia"/>
-          <w:lang w:val="en-US"/>
-        </w:rPr>
-        <w:t>relationships</w:t>
-      </w:r>
-      <w:r>
-        <w:rPr>
-          <w:rStyle w:val="eop"/>
-          <w:rFonts w:eastAsiaTheme="majorEastAsia"/>
-          <w:lang w:val="en-US"/>
-        </w:rPr>
-        <w:t> </w:t>
-      </w:r>
-    </w:p>
-    <w:p>
-      <w:pPr>
-        <w:pStyle w:val="paragraph"/>
-        <w:numPr>
-          <w:ilvl w:val="0"/>
-          <w:numId w:val="8"/>
-        </w:numPr>
-        <w:spacing w:before="0" w:beforeAutospacing="0" w:after="0" w:afterAutospacing="0"/>
-        <w:ind w:left="1080" w:firstLine="0"/>
-        <w:textAlignment w:val="baseline"/>
-        <w:rPr>
-          <w:lang w:val="en-US"/>
-        </w:rPr>
-      </w:pPr>
-      <w:r>
-        <w:rPr>
-          <w:rStyle w:val="normaltextrun"/>
-          <w:rFonts w:eastAsiaTheme="majorEastAsia"/>
-          <w:lang w:val="en-US"/>
-        </w:rPr>
-        <w:t xml:space="preserve">What we </w:t>
-      </w:r>
-      <w:proofErr w:type="spellStart"/>
-      <w:r>
-        <w:rPr>
-          <w:rStyle w:val="normaltextrun"/>
-          <w:rFonts w:eastAsiaTheme="majorEastAsia"/>
-          <w:lang w:val="en-US"/>
-        </w:rPr>
-        <w:t>exmained</w:t>
-      </w:r>
-      <w:proofErr w:type="spellEnd"/>
-      <w:r>
-        <w:rPr>
-          <w:rStyle w:val="normaltextrun"/>
-          <w:rFonts w:eastAsiaTheme="majorEastAsia"/>
-          <w:lang w:val="en-US"/>
-        </w:rPr>
-        <w:t xml:space="preserve"> &amp; analyzed – initial insights</w:t>
-      </w:r>
-      <w:r>
-        <w:rPr>
-          <w:rStyle w:val="eop"/>
-          <w:rFonts w:eastAsiaTheme="majorEastAsia"/>
-          <w:lang w:val="en-US"/>
-        </w:rPr>
-        <w:t> </w:t>
-      </w:r>
-    </w:p>
-    <w:p>
-      <w:pPr>
-        <w:pStyle w:val="paragraph"/>
-        <w:numPr>
-          <w:ilvl w:val="0"/>
-          <w:numId w:val="9"/>
-        </w:numPr>
-        <w:spacing w:before="0" w:beforeAutospacing="0" w:after="0" w:afterAutospacing="0"/>
-        <w:ind w:left="1080" w:firstLine="0"/>
-        <w:textAlignment w:val="baseline"/>
-        <w:rPr>
-          <w:lang w:val="en-US"/>
-        </w:rPr>
-      </w:pPr>
-      <w:r>
-        <w:rPr>
-          <w:rStyle w:val="normaltextrun"/>
-          <w:rFonts w:eastAsiaTheme="majorEastAsia"/>
-          <w:lang w:val="en-US"/>
-        </w:rPr>
-        <w:t>Graphs/charts</w:t>
-      </w:r>
-      <w:r>
-        <w:rPr>
-          <w:rStyle w:val="eop"/>
-          <w:rFonts w:eastAsiaTheme="majorEastAsia"/>
-          <w:lang w:val="en-US"/>
-        </w:rPr>
-        <w:t> </w:t>
-      </w:r>
     </w:p>
     <w:p>
       <w:pPr>
@@ -782,6 +619,2289 @@
     </w:p>
     <w:p>
       <w:pPr>
+        <w:pStyle w:val="Heading3"/>
+        <w:spacing w:before="281" w:after="281"/>
+      </w:pPr>
+      <w:r>
+        <w:rPr>
+          <w:b/>
+          <w:bCs/>
+        </w:rPr>
+        <w:t>Question: Monte Carlo Simulation for Predicting the Probability of High Fatalities in Weather Conditions</w:t>
+      </w:r>
+    </w:p>
+    <w:p>
+      <w:pPr>
+        <w:pStyle w:val="Heading4"/>
+        <w:spacing w:before="319" w:after="319"/>
+      </w:pPr>
+      <w:r>
+        <w:rPr>
+          <w:b/>
+          <w:bCs/>
+        </w:rPr>
+        <w:t>Problem Statement:</w:t>
+      </w:r>
+    </w:p>
+    <w:p>
+      <w:pPr>
+        <w:spacing w:before="240" w:after="240"/>
+        <w:textAlignment w:val="baseline"/>
+      </w:pPr>
+      <w:r>
+        <w:t xml:space="preserve">Given a dataset of weather-related incidents (including </w:t>
+      </w:r>
+      <w:r>
+        <w:rPr>
+          <w:b/>
+          <w:bCs/>
+        </w:rPr>
+        <w:t>injuries</w:t>
+      </w:r>
+      <w:r>
+        <w:t xml:space="preserve"> and </w:t>
+      </w:r>
+      <w:r>
+        <w:rPr>
+          <w:b/>
+          <w:bCs/>
+        </w:rPr>
+        <w:t>fatalities</w:t>
+      </w:r>
+      <w:r>
+        <w:t xml:space="preserve">) for the years 2001–2020 across different weather conditions (such as </w:t>
+      </w:r>
+      <w:r>
+        <w:rPr>
+          <w:b/>
+          <w:bCs/>
+        </w:rPr>
+        <w:t>raining</w:t>
+      </w:r>
+      <w:r>
+        <w:t xml:space="preserve">, </w:t>
+      </w:r>
+      <w:r>
+        <w:rPr>
+          <w:b/>
+          <w:bCs/>
+        </w:rPr>
+        <w:t>snowing</w:t>
+      </w:r>
+      <w:r>
+        <w:t xml:space="preserve">, </w:t>
+      </w:r>
+      <w:r>
+        <w:rPr>
+          <w:b/>
+          <w:bCs/>
+        </w:rPr>
+        <w:t xml:space="preserve">freezing </w:t>
+      </w:r>
+      <w:r>
+        <w:rPr>
+          <w:b/>
+          <w:bCs/>
+        </w:rPr>
+        <w:lastRenderedPageBreak/>
+        <w:t>rain</w:t>
+      </w:r>
+      <w:r>
+        <w:t>, etc.), perform a Monte Carlo simulation to estimate the probability of exceeding a specific number of fatalities each year for each weather condition.</w:t>
+      </w:r>
+    </w:p>
+    <w:p>
+      <w:pPr>
+        <w:spacing w:before="240" w:after="240"/>
+      </w:pPr>
+      <w:bookmarkStart w:id="0" w:name="_Int_iuGf4K7j"/>
+      <w:r>
+        <w:t>Specifically, you are tasked with simulating the total number of fatalities for each weather condition over multiple years, using Monte Carlo methods, and estimating the probability that the number of fatalities exceeds a threshold (e.g., 20 fatalities) under each weather condition.</w:t>
+      </w:r>
+      <w:bookmarkEnd w:id="0"/>
+    </w:p>
+    <w:p>
+      <w:pPr>
+        <w:pStyle w:val="Heading4"/>
+        <w:spacing w:before="319" w:after="319"/>
+      </w:pPr>
+      <w:r>
+        <w:rPr>
+          <w:b/>
+          <w:bCs/>
+        </w:rPr>
+        <w:t>Steps:</w:t>
+      </w:r>
+    </w:p>
+    <w:p>
+      <w:pPr>
+        <w:pStyle w:val="ListParagraph"/>
+        <w:numPr>
+          <w:ilvl w:val="0"/>
+          <w:numId w:val="21"/>
+        </w:numPr>
+        <w:spacing w:before="240" w:after="240" w:line="278" w:lineRule="auto"/>
+        <w:textAlignment w:val="baseline"/>
+        <w:rPr>
+          <w:b/>
+          <w:bCs/>
+        </w:rPr>
+      </w:pPr>
+      <w:r>
+        <w:rPr>
+          <w:b/>
+          <w:bCs/>
+        </w:rPr>
+        <w:t>Data Preparation:</w:t>
+      </w:r>
+    </w:p>
+    <w:p>
+      <w:pPr>
+        <w:pStyle w:val="ListParagraph"/>
+        <w:numPr>
+          <w:ilvl w:val="1"/>
+          <w:numId w:val="21"/>
+        </w:numPr>
+        <w:spacing w:after="0" w:line="278" w:lineRule="auto"/>
+        <w:textAlignment w:val="baseline"/>
+      </w:pPr>
+      <w:r>
+        <w:t xml:space="preserve">Use the dataset containing </w:t>
+      </w:r>
+      <w:r>
+        <w:rPr>
+          <w:b/>
+          <w:bCs/>
+        </w:rPr>
+        <w:t>weather conditions</w:t>
+      </w:r>
+      <w:r>
+        <w:t xml:space="preserve">, </w:t>
+      </w:r>
+      <w:r>
+        <w:rPr>
+          <w:b/>
+          <w:bCs/>
+        </w:rPr>
+        <w:t>number of injuries</w:t>
+      </w:r>
+      <w:r>
+        <w:t xml:space="preserve">, </w:t>
+      </w:r>
+      <w:r>
+        <w:rPr>
+          <w:b/>
+          <w:bCs/>
+        </w:rPr>
+        <w:t>fatalities</w:t>
+      </w:r>
+      <w:r>
+        <w:t>, and other related information.</w:t>
+      </w:r>
+    </w:p>
+    <w:p>
+      <w:pPr>
+        <w:pStyle w:val="ListParagraph"/>
+        <w:numPr>
+          <w:ilvl w:val="1"/>
+          <w:numId w:val="21"/>
+        </w:numPr>
+        <w:spacing w:after="0" w:line="278" w:lineRule="auto"/>
+        <w:textAlignment w:val="baseline"/>
+      </w:pPr>
+      <w:r>
+        <w:t xml:space="preserve">For each weather condition (e.g., </w:t>
+      </w:r>
+      <w:r>
+        <w:rPr>
+          <w:b/>
+          <w:bCs/>
+        </w:rPr>
+        <w:t>snowing</w:t>
+      </w:r>
+      <w:r>
+        <w:t xml:space="preserve">, </w:t>
+      </w:r>
+      <w:r>
+        <w:rPr>
+          <w:b/>
+          <w:bCs/>
+        </w:rPr>
+        <w:t>raining</w:t>
+      </w:r>
+      <w:r>
+        <w:t>, etc.), determine the average rate of fatalities per year.</w:t>
+      </w:r>
+    </w:p>
+    <w:p>
+      <w:pPr>
+        <w:pStyle w:val="ListParagraph"/>
+        <w:numPr>
+          <w:ilvl w:val="0"/>
+          <w:numId w:val="21"/>
+        </w:numPr>
+        <w:spacing w:before="240" w:after="240" w:line="278" w:lineRule="auto"/>
+        <w:textAlignment w:val="baseline"/>
+        <w:rPr>
+          <w:b/>
+          <w:bCs/>
+        </w:rPr>
+      </w:pPr>
+      <w:r>
+        <w:rPr>
+          <w:b/>
+          <w:bCs/>
+        </w:rPr>
+        <w:t>Monte Carlo Simulation:</w:t>
+      </w:r>
+    </w:p>
+    <w:p>
+      <w:pPr>
+        <w:pStyle w:val="ListParagraph"/>
+        <w:numPr>
+          <w:ilvl w:val="1"/>
+          <w:numId w:val="21"/>
+        </w:numPr>
+        <w:spacing w:after="0" w:line="278" w:lineRule="auto"/>
+        <w:textAlignment w:val="baseline"/>
+      </w:pPr>
+      <w:r>
+        <w:t>Simulate the number of fatalities for each weather condition over a given period (e.g., 1,000 simulations for each weather condition).</w:t>
+      </w:r>
+    </w:p>
+    <w:p>
+      <w:pPr>
+        <w:pStyle w:val="ListParagraph"/>
+        <w:numPr>
+          <w:ilvl w:val="1"/>
+          <w:numId w:val="21"/>
+        </w:numPr>
+        <w:spacing w:after="0" w:line="278" w:lineRule="auto"/>
+        <w:textAlignment w:val="baseline"/>
+      </w:pPr>
+      <w:r>
+        <w:t>Each simulation should randomly generate a number of fatalities based on the historical rate for that weather condition.</w:t>
+      </w:r>
+    </w:p>
+    <w:p>
+      <w:pPr>
+        <w:pStyle w:val="ListParagraph"/>
+        <w:numPr>
+          <w:ilvl w:val="1"/>
+          <w:numId w:val="21"/>
+        </w:numPr>
+        <w:spacing w:after="0" w:line="278" w:lineRule="auto"/>
+        <w:textAlignment w:val="baseline"/>
+      </w:pPr>
+      <w:r>
+        <w:t>For each simulated outcome, check if the number of fatalities exceeds the threshold (e.g., 20).</w:t>
+      </w:r>
+    </w:p>
+    <w:p>
+      <w:pPr>
+        <w:pStyle w:val="ListParagraph"/>
+        <w:numPr>
+          <w:ilvl w:val="0"/>
+          <w:numId w:val="21"/>
+        </w:numPr>
+        <w:spacing w:before="240" w:after="240" w:line="278" w:lineRule="auto"/>
+        <w:textAlignment w:val="baseline"/>
+        <w:rPr>
+          <w:b/>
+          <w:bCs/>
+        </w:rPr>
+      </w:pPr>
+      <w:r>
+        <w:rPr>
+          <w:b/>
+          <w:bCs/>
+        </w:rPr>
+        <w:t>Task in R:</w:t>
+      </w:r>
+    </w:p>
+    <w:p>
+      <w:pPr>
+        <w:pStyle w:val="ListParagraph"/>
+        <w:numPr>
+          <w:ilvl w:val="1"/>
+          <w:numId w:val="21"/>
+        </w:numPr>
+        <w:spacing w:after="0" w:line="278" w:lineRule="auto"/>
+        <w:textAlignment w:val="baseline"/>
+      </w:pPr>
+      <w:r>
+        <w:t>Write an R script that:</w:t>
+      </w:r>
+    </w:p>
+    <w:p>
+      <w:pPr>
+        <w:pStyle w:val="ListParagraph"/>
+        <w:numPr>
+          <w:ilvl w:val="2"/>
+          <w:numId w:val="21"/>
+        </w:numPr>
+        <w:spacing w:after="0" w:line="278" w:lineRule="auto"/>
+        <w:textAlignment w:val="baseline"/>
+      </w:pPr>
+      <w:r>
+        <w:t>Simulates the number of fatalities for each weather condition using a Poisson distribution (since fatalities can be considered rare and independent events).</w:t>
+      </w:r>
+    </w:p>
+    <w:p>
+      <w:pPr>
+        <w:pStyle w:val="ListParagraph"/>
+        <w:numPr>
+          <w:ilvl w:val="2"/>
+          <w:numId w:val="21"/>
+        </w:numPr>
+        <w:spacing w:after="0" w:line="278" w:lineRule="auto"/>
+        <w:textAlignment w:val="baseline"/>
+      </w:pPr>
+      <w:r>
+        <w:t>Counts how many times the simulated fatalities exceed a threshold (e.g., 20 fatalities).</w:t>
+      </w:r>
+    </w:p>
+    <w:p>
+      <w:pPr>
+        <w:pStyle w:val="ListParagraph"/>
+        <w:numPr>
+          <w:ilvl w:val="2"/>
+          <w:numId w:val="21"/>
+        </w:numPr>
+        <w:spacing w:after="0" w:line="278" w:lineRule="auto"/>
+        <w:textAlignment w:val="baseline"/>
+      </w:pPr>
+      <w:r>
+        <w:t>Calculates the probability that the number of fatalities exceeds the threshold for each weather condition.</w:t>
+      </w:r>
+    </w:p>
+    <w:p>
+      <w:pPr>
+        <w:pStyle w:val="ListParagraph"/>
+        <w:numPr>
+          <w:ilvl w:val="0"/>
+          <w:numId w:val="21"/>
+        </w:numPr>
+        <w:spacing w:before="240" w:after="240" w:line="278" w:lineRule="auto"/>
+        <w:textAlignment w:val="baseline"/>
+        <w:rPr>
+          <w:b/>
+          <w:bCs/>
+        </w:rPr>
+      </w:pPr>
+      <w:r>
+        <w:rPr>
+          <w:b/>
+          <w:bCs/>
+        </w:rPr>
+        <w:t>Output:</w:t>
+      </w:r>
+    </w:p>
+    <w:p>
+      <w:pPr>
+        <w:pStyle w:val="ListParagraph"/>
+        <w:numPr>
+          <w:ilvl w:val="1"/>
+          <w:numId w:val="21"/>
+        </w:numPr>
+        <w:spacing w:after="0" w:line="278" w:lineRule="auto"/>
+        <w:textAlignment w:val="baseline"/>
+      </w:pPr>
+      <w:r>
+        <w:t xml:space="preserve">R script should output the </w:t>
+      </w:r>
+      <w:r>
+        <w:rPr>
+          <w:b/>
+          <w:bCs/>
+        </w:rPr>
+        <w:t>probabilities</w:t>
+      </w:r>
+      <w:r>
+        <w:t xml:space="preserve"> of exceeding the threshold (e.g., 20 fatalities) for each weather condition based on the Monte Carlo simulation. Compare these probabilities with the theoretical probabilities derived from the Poisson distribution using the formula for Poisson probabilities.</w:t>
+      </w:r>
+      <w:r>
+        <w:br/>
+      </w:r>
+      <w:r>
+        <w:br/>
+      </w:r>
+      <w:r>
+        <w:br/>
+      </w:r>
+      <w:r>
+        <w:lastRenderedPageBreak/>
+        <w:br/>
+      </w:r>
+      <w:r>
+        <w:br/>
+      </w:r>
+      <w:r>
+        <w:t xml:space="preserve">The output should show the probability of exceeding 20 fatalities for each weather condition, based on Monte Carlo simulations. </w:t>
+      </w:r>
+    </w:p>
+    <w:p>
+      <w:pPr>
+        <w:pStyle w:val="Heading4"/>
+        <w:spacing w:before="319" w:after="319"/>
+      </w:pPr>
+      <w:r>
+        <w:rPr>
+          <w:b/>
+          <w:bCs/>
+        </w:rPr>
+        <w:t>Further Analysis:</w:t>
+      </w:r>
+    </w:p>
+    <w:p>
+      <w:pPr>
+        <w:pStyle w:val="ListParagraph"/>
+        <w:numPr>
+          <w:ilvl w:val="0"/>
+          <w:numId w:val="20"/>
+        </w:numPr>
+        <w:spacing w:before="240" w:after="240" w:line="278" w:lineRule="auto"/>
+        <w:textAlignment w:val="baseline"/>
+      </w:pPr>
+      <w:r>
+        <w:rPr>
+          <w:b/>
+          <w:bCs/>
+        </w:rPr>
+        <w:t>Comparison with Poisson Distribution</w:t>
+      </w:r>
+      <w:r>
+        <w:t>:</w:t>
+      </w:r>
+    </w:p>
+    <w:p>
+      <w:pPr>
+        <w:pStyle w:val="ListParagraph"/>
+        <w:numPr>
+          <w:ilvl w:val="1"/>
+          <w:numId w:val="20"/>
+        </w:numPr>
+        <w:spacing w:after="0" w:line="278" w:lineRule="auto"/>
+        <w:textAlignment w:val="baseline"/>
+      </w:pPr>
+      <w:r>
+        <w:t xml:space="preserve">For each weather condition, you can also calculate the theoretical probability of exceeding 20 fatalities using the </w:t>
+      </w:r>
+      <w:r>
+        <w:rPr>
+          <w:b/>
+          <w:bCs/>
+        </w:rPr>
+        <w:t>Poisson cumulative distribution function</w:t>
+      </w:r>
+      <w:r>
+        <w:t xml:space="preserve"> in R (ppois()).</w:t>
+      </w:r>
+    </w:p>
+    <w:p>
+      <w:pPr>
+        <w:pStyle w:val="ListParagraph"/>
+        <w:numPr>
+          <w:ilvl w:val="1"/>
+          <w:numId w:val="20"/>
+        </w:numPr>
+        <w:spacing w:after="0" w:line="278" w:lineRule="auto"/>
+        <w:textAlignment w:val="baseline"/>
+      </w:pPr>
+      <w:r>
+        <w:t>Compare the Monte Carlo estimated probabilities with the theoretical values to evaluate the accuracy of the simulation.</w:t>
+      </w:r>
+    </w:p>
+    <w:p>
+      <w:pPr>
+        <w:pStyle w:val="ListParagraph"/>
+        <w:numPr>
+          <w:ilvl w:val="0"/>
+          <w:numId w:val="20"/>
+        </w:numPr>
+        <w:spacing w:before="240" w:after="240" w:line="278" w:lineRule="auto"/>
+        <w:textAlignment w:val="baseline"/>
+      </w:pPr>
+      <w:r>
+        <w:rPr>
+          <w:b/>
+          <w:bCs/>
+        </w:rPr>
+        <w:t>Threshold Variations</w:t>
+      </w:r>
+      <w:r>
+        <w:t>:</w:t>
+      </w:r>
+    </w:p>
+    <w:p>
+      <w:pPr>
+        <w:pStyle w:val="ListParagraph"/>
+        <w:numPr>
+          <w:ilvl w:val="1"/>
+          <w:numId w:val="20"/>
+        </w:numPr>
+        <w:spacing w:after="0" w:line="278" w:lineRule="auto"/>
+        <w:textAlignment w:val="baseline"/>
+      </w:pPr>
+      <w:r>
+        <w:t>Vary the threshold (e.g., 10, 50, 100 fatalities) and repeat the simulation to explore how the probability of exceeding the threshold changes for each weather condition.</w:t>
+      </w:r>
+    </w:p>
+    <w:p>
+      <w:pPr>
+        <w:spacing w:after="0"/>
+        <w:textAlignment w:val="baseline"/>
+      </w:pPr>
+    </w:p>
+    <w:p>
+      <w:pPr>
+        <w:spacing w:after="0"/>
+        <w:textAlignment w:val="baseline"/>
+      </w:pPr>
+    </w:p>
+    <w:p>
+      <w:pPr>
+        <w:pStyle w:val="Heading3"/>
+        <w:spacing w:before="281" w:after="281"/>
+      </w:pPr>
+      <w:r>
+        <w:rPr>
+          <w:rFonts w:ascii="Aptos" w:eastAsia="Aptos" w:hAnsi="Aptos" w:cs="Aptos"/>
+          <w:b/>
+          <w:bCs/>
+        </w:rPr>
+        <w:t>Question: Monte Carlo Simulation and Probability Estimation for Fatalities in Weather Conditions</w:t>
+      </w:r>
+    </w:p>
+    <w:p>
+      <w:pPr>
+        <w:pStyle w:val="Heading4"/>
+        <w:spacing w:before="319" w:after="319"/>
+      </w:pPr>
+      <w:r>
+        <w:rPr>
+          <w:rFonts w:ascii="Aptos" w:eastAsia="Aptos" w:hAnsi="Aptos" w:cs="Aptos"/>
+          <w:b/>
+          <w:bCs/>
+        </w:rPr>
+        <w:t>Problem Statement:</w:t>
+      </w:r>
+    </w:p>
+    <w:p>
+      <w:pPr>
+        <w:spacing w:before="240" w:after="240"/>
+        <w:textAlignment w:val="baseline"/>
+      </w:pPr>
+      <w:r>
+        <w:rPr>
+          <w:rFonts w:ascii="Aptos" w:eastAsia="Aptos" w:hAnsi="Aptos" w:cs="Aptos"/>
+        </w:rPr>
+        <w:t xml:space="preserve">You are analyzing the number of </w:t>
+      </w:r>
+      <w:r>
+        <w:rPr>
+          <w:rFonts w:ascii="Aptos" w:eastAsia="Aptos" w:hAnsi="Aptos" w:cs="Aptos"/>
+          <w:b/>
+          <w:bCs/>
+        </w:rPr>
+        <w:t>fatalities</w:t>
+      </w:r>
+      <w:r>
+        <w:rPr>
+          <w:rFonts w:ascii="Aptos" w:eastAsia="Aptos" w:hAnsi="Aptos" w:cs="Aptos"/>
+        </w:rPr>
+        <w:t xml:space="preserve"> that occurred under various weather conditions (e.g., </w:t>
+      </w:r>
+      <w:r>
+        <w:rPr>
+          <w:rFonts w:ascii="Aptos" w:eastAsia="Aptos" w:hAnsi="Aptos" w:cs="Aptos"/>
+          <w:b/>
+          <w:bCs/>
+        </w:rPr>
+        <w:t>snowing</w:t>
+      </w:r>
+      <w:r>
+        <w:rPr>
+          <w:rFonts w:ascii="Aptos" w:eastAsia="Aptos" w:hAnsi="Aptos" w:cs="Aptos"/>
+        </w:rPr>
+        <w:t xml:space="preserve">, </w:t>
+      </w:r>
+      <w:r>
+        <w:rPr>
+          <w:rFonts w:ascii="Aptos" w:eastAsia="Aptos" w:hAnsi="Aptos" w:cs="Aptos"/>
+          <w:b/>
+          <w:bCs/>
+        </w:rPr>
+        <w:t>raining</w:t>
+      </w:r>
+      <w:r>
+        <w:rPr>
+          <w:rFonts w:ascii="Aptos" w:eastAsia="Aptos" w:hAnsi="Aptos" w:cs="Aptos"/>
+        </w:rPr>
+        <w:t xml:space="preserve">, </w:t>
+      </w:r>
+      <w:r>
+        <w:rPr>
+          <w:rFonts w:ascii="Aptos" w:eastAsia="Aptos" w:hAnsi="Aptos" w:cs="Aptos"/>
+          <w:b/>
+          <w:bCs/>
+        </w:rPr>
+        <w:t>freezing rain</w:t>
+      </w:r>
+      <w:r>
+        <w:rPr>
+          <w:rFonts w:ascii="Aptos" w:eastAsia="Aptos" w:hAnsi="Aptos" w:cs="Aptos"/>
+        </w:rPr>
+        <w:t xml:space="preserve">) over the years 2001–2020. The number of fatalities in each weather condition can be modeled as a </w:t>
+      </w:r>
+      <w:r>
+        <w:rPr>
+          <w:rFonts w:ascii="Aptos" w:eastAsia="Aptos" w:hAnsi="Aptos" w:cs="Aptos"/>
+          <w:b/>
+          <w:bCs/>
+        </w:rPr>
+        <w:t>Poisson process</w:t>
+      </w:r>
+      <w:r>
+        <w:rPr>
+          <w:rFonts w:ascii="Aptos" w:eastAsia="Aptos" w:hAnsi="Aptos" w:cs="Aptos"/>
+        </w:rPr>
+        <w:t xml:space="preserve">, with different rates for each condition. You wish to estimate the probability that </w:t>
+      </w:r>
+      <w:r>
+        <w:rPr>
+          <w:rFonts w:ascii="Aptos" w:eastAsia="Aptos" w:hAnsi="Aptos" w:cs="Aptos"/>
+          <w:b/>
+          <w:bCs/>
+        </w:rPr>
+        <w:t>at least 2 fatalities</w:t>
+      </w:r>
+      <w:r>
+        <w:rPr>
+          <w:rFonts w:ascii="Aptos" w:eastAsia="Aptos" w:hAnsi="Aptos" w:cs="Aptos"/>
+        </w:rPr>
+        <w:t xml:space="preserve"> occur in a given year for each weather condition.</w:t>
+      </w:r>
+    </w:p>
+    <w:p>
+      <w:pPr>
+        <w:spacing w:before="240" w:after="240"/>
+        <w:textAlignment w:val="baseline"/>
+      </w:pPr>
+      <w:r>
+        <w:rPr>
+          <w:rFonts w:ascii="Aptos" w:eastAsia="Aptos" w:hAnsi="Aptos" w:cs="Aptos"/>
+        </w:rPr>
+        <w:t>Assume the following:</w:t>
+      </w:r>
+    </w:p>
+    <w:p>
+      <w:pPr>
+        <w:pStyle w:val="ListParagraph"/>
+        <w:numPr>
+          <w:ilvl w:val="0"/>
+          <w:numId w:val="19"/>
+        </w:numPr>
+        <w:spacing w:after="0" w:line="278" w:lineRule="auto"/>
+        <w:textAlignment w:val="baseline"/>
+        <w:rPr>
+          <w:rFonts w:ascii="Aptos" w:eastAsia="Aptos" w:hAnsi="Aptos" w:cs="Aptos"/>
+        </w:rPr>
+      </w:pPr>
+      <w:r>
+        <w:rPr>
+          <w:rFonts w:ascii="Aptos" w:eastAsia="Aptos" w:hAnsi="Aptos" w:cs="Aptos"/>
+        </w:rPr>
+        <w:t>You have N weather-related incidents in a year, where each incident can result in a certain number of fatalities (modeled using a Poisson distribution).</w:t>
+      </w:r>
+    </w:p>
+    <w:p>
+      <w:pPr>
+        <w:pStyle w:val="ListParagraph"/>
+        <w:numPr>
+          <w:ilvl w:val="0"/>
+          <w:numId w:val="19"/>
+        </w:numPr>
+        <w:spacing w:after="0" w:line="278" w:lineRule="auto"/>
+        <w:textAlignment w:val="baseline"/>
+        <w:rPr>
+          <w:rFonts w:ascii="Aptos" w:eastAsia="Aptos" w:hAnsi="Aptos" w:cs="Aptos"/>
+        </w:rPr>
+      </w:pPr>
+      <w:r>
+        <w:rPr>
+          <w:rFonts w:ascii="Aptos" w:eastAsia="Aptos" w:hAnsi="Aptos" w:cs="Aptos"/>
+        </w:rPr>
+        <w:t xml:space="preserve">You want to estimate the probability that </w:t>
+      </w:r>
+      <w:r>
+        <w:rPr>
+          <w:rFonts w:ascii="Aptos" w:eastAsia="Aptos" w:hAnsi="Aptos" w:cs="Aptos"/>
+          <w:b/>
+          <w:bCs/>
+        </w:rPr>
+        <w:t>at least 2 fatalities</w:t>
+      </w:r>
+      <w:r>
+        <w:rPr>
+          <w:rFonts w:ascii="Aptos" w:eastAsia="Aptos" w:hAnsi="Aptos" w:cs="Aptos"/>
+        </w:rPr>
+        <w:t xml:space="preserve"> occur in a year for each weather condition, given the </w:t>
+      </w:r>
+      <w:r>
+        <w:rPr>
+          <w:rFonts w:ascii="Aptos" w:eastAsia="Aptos" w:hAnsi="Aptos" w:cs="Aptos"/>
+          <w:b/>
+          <w:bCs/>
+        </w:rPr>
+        <w:t>Poisson rate parameter (λ)</w:t>
+      </w:r>
+      <w:r>
+        <w:rPr>
+          <w:rFonts w:ascii="Aptos" w:eastAsia="Aptos" w:hAnsi="Aptos" w:cs="Aptos"/>
+        </w:rPr>
+        <w:t xml:space="preserve"> for that condition.</w:t>
+      </w:r>
+    </w:p>
+    <w:p>
+      <w:pPr>
+        <w:spacing w:before="240" w:after="240"/>
+        <w:textAlignment w:val="baseline"/>
+      </w:pPr>
+      <w:r>
+        <w:rPr>
+          <w:rFonts w:ascii="Aptos" w:eastAsia="Aptos" w:hAnsi="Aptos" w:cs="Aptos"/>
+        </w:rPr>
+        <w:lastRenderedPageBreak/>
+        <w:t>Using Monte Carlo simulation, you will simulate the number of fatalities for each weather condition multiple times and estimate the probability that at least 2 fatalities occur.</w:t>
+      </w:r>
+    </w:p>
+    <w:p>
+      <w:pPr>
+        <w:pStyle w:val="Heading4"/>
+        <w:spacing w:before="319" w:after="319"/>
+      </w:pPr>
+      <w:r>
+        <w:rPr>
+          <w:rFonts w:ascii="Aptos" w:eastAsia="Aptos" w:hAnsi="Aptos" w:cs="Aptos"/>
+          <w:b/>
+          <w:bCs/>
+        </w:rPr>
+        <w:t>Steps:</w:t>
+      </w:r>
+    </w:p>
+    <w:p>
+      <w:pPr>
+        <w:pStyle w:val="ListParagraph"/>
+        <w:numPr>
+          <w:ilvl w:val="0"/>
+          <w:numId w:val="18"/>
+        </w:numPr>
+        <w:spacing w:before="240" w:after="240" w:line="278" w:lineRule="auto"/>
+        <w:textAlignment w:val="baseline"/>
+        <w:rPr>
+          <w:rFonts w:ascii="Aptos" w:eastAsia="Aptos" w:hAnsi="Aptos" w:cs="Aptos"/>
+          <w:b/>
+          <w:bCs/>
+        </w:rPr>
+      </w:pPr>
+      <w:r>
+        <w:rPr>
+          <w:rFonts w:ascii="Aptos" w:eastAsia="Aptos" w:hAnsi="Aptos" w:cs="Aptos"/>
+          <w:b/>
+          <w:bCs/>
+        </w:rPr>
+        <w:t>Data Preparation:</w:t>
+      </w:r>
+    </w:p>
+    <w:p>
+      <w:pPr>
+        <w:pStyle w:val="ListParagraph"/>
+        <w:numPr>
+          <w:ilvl w:val="1"/>
+          <w:numId w:val="18"/>
+        </w:numPr>
+        <w:spacing w:after="0" w:line="278" w:lineRule="auto"/>
+        <w:textAlignment w:val="baseline"/>
+        <w:rPr>
+          <w:rFonts w:ascii="Aptos" w:eastAsia="Aptos" w:hAnsi="Aptos" w:cs="Aptos"/>
+        </w:rPr>
+      </w:pPr>
+      <w:r>
+        <w:rPr>
+          <w:rFonts w:ascii="Aptos" w:eastAsia="Aptos" w:hAnsi="Aptos" w:cs="Aptos"/>
+        </w:rPr>
+        <w:t xml:space="preserve">For each weather condition (e.g., </w:t>
+      </w:r>
+      <w:r>
+        <w:rPr>
+          <w:rFonts w:ascii="Aptos" w:eastAsia="Aptos" w:hAnsi="Aptos" w:cs="Aptos"/>
+          <w:b/>
+          <w:bCs/>
+        </w:rPr>
+        <w:t>snowing</w:t>
+      </w:r>
+      <w:r>
+        <w:rPr>
+          <w:rFonts w:ascii="Aptos" w:eastAsia="Aptos" w:hAnsi="Aptos" w:cs="Aptos"/>
+        </w:rPr>
+        <w:t xml:space="preserve">, </w:t>
+      </w:r>
+      <w:r>
+        <w:rPr>
+          <w:rFonts w:ascii="Aptos" w:eastAsia="Aptos" w:hAnsi="Aptos" w:cs="Aptos"/>
+          <w:b/>
+          <w:bCs/>
+        </w:rPr>
+        <w:t>raining</w:t>
+      </w:r>
+      <w:r>
+        <w:rPr>
+          <w:rFonts w:ascii="Aptos" w:eastAsia="Aptos" w:hAnsi="Aptos" w:cs="Aptos"/>
+        </w:rPr>
+        <w:t xml:space="preserve">, </w:t>
+      </w:r>
+      <w:r>
+        <w:rPr>
+          <w:rFonts w:ascii="Aptos" w:eastAsia="Aptos" w:hAnsi="Aptos" w:cs="Aptos"/>
+          <w:b/>
+          <w:bCs/>
+        </w:rPr>
+        <w:t>freezing rain</w:t>
+      </w:r>
+      <w:r>
+        <w:rPr>
+          <w:rFonts w:ascii="Aptos" w:eastAsia="Aptos" w:hAnsi="Aptos" w:cs="Aptos"/>
+        </w:rPr>
+        <w:t xml:space="preserve">), determine the </w:t>
+      </w:r>
+      <w:r>
+        <w:rPr>
+          <w:rFonts w:ascii="Aptos" w:eastAsia="Aptos" w:hAnsi="Aptos" w:cs="Aptos"/>
+          <w:b/>
+          <w:bCs/>
+        </w:rPr>
+        <w:t>average number of fatalities</w:t>
+      </w:r>
+      <w:r>
+        <w:rPr>
+          <w:rFonts w:ascii="Aptos" w:eastAsia="Aptos" w:hAnsi="Aptos" w:cs="Aptos"/>
+        </w:rPr>
+        <w:t xml:space="preserve"> per year (λ). These values should come from the historical dataset.</w:t>
+      </w:r>
+    </w:p>
+    <w:p>
+      <w:pPr>
+        <w:pStyle w:val="ListParagraph"/>
+        <w:numPr>
+          <w:ilvl w:val="0"/>
+          <w:numId w:val="18"/>
+        </w:numPr>
+        <w:spacing w:before="240" w:after="240" w:line="278" w:lineRule="auto"/>
+        <w:textAlignment w:val="baseline"/>
+        <w:rPr>
+          <w:rFonts w:ascii="Aptos" w:eastAsia="Aptos" w:hAnsi="Aptos" w:cs="Aptos"/>
+          <w:b/>
+          <w:bCs/>
+        </w:rPr>
+      </w:pPr>
+      <w:r>
+        <w:rPr>
+          <w:rFonts w:ascii="Aptos" w:eastAsia="Aptos" w:hAnsi="Aptos" w:cs="Aptos"/>
+          <w:b/>
+          <w:bCs/>
+        </w:rPr>
+        <w:t>Monte Carlo Simulation:</w:t>
+      </w:r>
+    </w:p>
+    <w:p>
+      <w:pPr>
+        <w:pStyle w:val="ListParagraph"/>
+        <w:numPr>
+          <w:ilvl w:val="1"/>
+          <w:numId w:val="18"/>
+        </w:numPr>
+        <w:spacing w:after="0" w:line="278" w:lineRule="auto"/>
+        <w:textAlignment w:val="baseline"/>
+        <w:rPr>
+          <w:rFonts w:ascii="Aptos" w:eastAsia="Aptos" w:hAnsi="Aptos" w:cs="Aptos"/>
+        </w:rPr>
+      </w:pPr>
+      <w:r>
+        <w:rPr>
+          <w:rFonts w:ascii="Aptos" w:eastAsia="Aptos" w:hAnsi="Aptos" w:cs="Aptos"/>
+        </w:rPr>
+        <w:t xml:space="preserve">Simulate the number of fatalities for each weather condition using the </w:t>
+      </w:r>
+      <w:r>
+        <w:rPr>
+          <w:rFonts w:ascii="Aptos" w:eastAsia="Aptos" w:hAnsi="Aptos" w:cs="Aptos"/>
+          <w:b/>
+          <w:bCs/>
+        </w:rPr>
+        <w:t>Poisson distribution</w:t>
+      </w:r>
+      <w:r>
+        <w:rPr>
+          <w:rFonts w:ascii="Aptos" w:eastAsia="Aptos" w:hAnsi="Aptos" w:cs="Aptos"/>
+        </w:rPr>
+        <w:t xml:space="preserve"> for a set number of simulations (e.g., 10,000 simulations).</w:t>
+      </w:r>
+    </w:p>
+    <w:p>
+      <w:pPr>
+        <w:pStyle w:val="ListParagraph"/>
+        <w:numPr>
+          <w:ilvl w:val="1"/>
+          <w:numId w:val="18"/>
+        </w:numPr>
+        <w:spacing w:after="0" w:line="278" w:lineRule="auto"/>
+        <w:textAlignment w:val="baseline"/>
+        <w:rPr>
+          <w:rFonts w:ascii="Aptos" w:eastAsia="Aptos" w:hAnsi="Aptos" w:cs="Aptos"/>
+        </w:rPr>
+      </w:pPr>
+      <w:r>
+        <w:rPr>
+          <w:rFonts w:ascii="Aptos" w:eastAsia="Aptos" w:hAnsi="Aptos" w:cs="Aptos"/>
+        </w:rPr>
+        <w:t xml:space="preserve">For each simulation, check whether the number of fatalities is </w:t>
+      </w:r>
+      <w:r>
+        <w:rPr>
+          <w:rFonts w:ascii="Aptos" w:eastAsia="Aptos" w:hAnsi="Aptos" w:cs="Aptos"/>
+          <w:b/>
+          <w:bCs/>
+        </w:rPr>
+        <w:t>at least 2</w:t>
+      </w:r>
+      <w:r>
+        <w:rPr>
+          <w:rFonts w:ascii="Aptos" w:eastAsia="Aptos" w:hAnsi="Aptos" w:cs="Aptos"/>
+        </w:rPr>
+        <w:t>.</w:t>
+      </w:r>
+    </w:p>
+    <w:p>
+      <w:pPr>
+        <w:pStyle w:val="ListParagraph"/>
+        <w:numPr>
+          <w:ilvl w:val="0"/>
+          <w:numId w:val="18"/>
+        </w:numPr>
+        <w:spacing w:before="240" w:after="240" w:line="278" w:lineRule="auto"/>
+        <w:textAlignment w:val="baseline"/>
+        <w:rPr>
+          <w:rFonts w:ascii="Aptos" w:eastAsia="Aptos" w:hAnsi="Aptos" w:cs="Aptos"/>
+          <w:b/>
+          <w:bCs/>
+        </w:rPr>
+      </w:pPr>
+      <w:r>
+        <w:rPr>
+          <w:rFonts w:ascii="Aptos" w:eastAsia="Aptos" w:hAnsi="Aptos" w:cs="Aptos"/>
+          <w:b/>
+          <w:bCs/>
+        </w:rPr>
+        <w:t>R Script Implementation:</w:t>
+      </w:r>
+    </w:p>
+    <w:p>
+      <w:pPr>
+        <w:pStyle w:val="ListParagraph"/>
+        <w:numPr>
+          <w:ilvl w:val="1"/>
+          <w:numId w:val="18"/>
+        </w:numPr>
+        <w:spacing w:after="0" w:line="278" w:lineRule="auto"/>
+        <w:textAlignment w:val="baseline"/>
+        <w:rPr>
+          <w:rFonts w:ascii="Aptos" w:eastAsia="Aptos" w:hAnsi="Aptos" w:cs="Aptos"/>
+        </w:rPr>
+      </w:pPr>
+      <w:r>
+        <w:rPr>
+          <w:rFonts w:ascii="Aptos" w:eastAsia="Aptos" w:hAnsi="Aptos" w:cs="Aptos"/>
+        </w:rPr>
+        <w:t>Write an R script that:</w:t>
+      </w:r>
+    </w:p>
+    <w:p>
+      <w:pPr>
+        <w:pStyle w:val="ListParagraph"/>
+        <w:numPr>
+          <w:ilvl w:val="2"/>
+          <w:numId w:val="18"/>
+        </w:numPr>
+        <w:spacing w:after="0" w:line="278" w:lineRule="auto"/>
+        <w:textAlignment w:val="baseline"/>
+        <w:rPr>
+          <w:rFonts w:ascii="Aptos" w:eastAsia="Aptos" w:hAnsi="Aptos" w:cs="Aptos"/>
+        </w:rPr>
+      </w:pPr>
+      <w:r>
+        <w:rPr>
+          <w:rFonts w:ascii="Aptos" w:eastAsia="Aptos" w:hAnsi="Aptos" w:cs="Aptos"/>
+        </w:rPr>
+        <w:t xml:space="preserve">Simulates the number of fatalities for each weather condition using the </w:t>
+      </w:r>
+      <w:r>
+        <w:rPr>
+          <w:rFonts w:ascii="Aptos" w:eastAsia="Aptos" w:hAnsi="Aptos" w:cs="Aptos"/>
+          <w:b/>
+          <w:bCs/>
+        </w:rPr>
+        <w:t>Poisson distribution</w:t>
+      </w:r>
+      <w:r>
+        <w:rPr>
+          <w:rFonts w:ascii="Aptos" w:eastAsia="Aptos" w:hAnsi="Aptos" w:cs="Aptos"/>
+        </w:rPr>
+        <w:t>.</w:t>
+      </w:r>
+    </w:p>
+    <w:p>
+      <w:pPr>
+        <w:pStyle w:val="ListParagraph"/>
+        <w:numPr>
+          <w:ilvl w:val="2"/>
+          <w:numId w:val="18"/>
+        </w:numPr>
+        <w:spacing w:after="0" w:line="278" w:lineRule="auto"/>
+        <w:textAlignment w:val="baseline"/>
+        <w:rPr>
+          <w:rFonts w:ascii="Aptos" w:eastAsia="Aptos" w:hAnsi="Aptos" w:cs="Aptos"/>
+        </w:rPr>
+      </w:pPr>
+      <w:r>
+        <w:rPr>
+          <w:rFonts w:ascii="Aptos" w:eastAsia="Aptos" w:hAnsi="Aptos" w:cs="Aptos"/>
+        </w:rPr>
+        <w:t>Counts how many times the simulated fatalities are greater than or equal to 2.</w:t>
+      </w:r>
+    </w:p>
+    <w:p>
+      <w:pPr>
+        <w:pStyle w:val="ListParagraph"/>
+        <w:numPr>
+          <w:ilvl w:val="2"/>
+          <w:numId w:val="18"/>
+        </w:numPr>
+        <w:spacing w:after="0" w:line="278" w:lineRule="auto"/>
+        <w:textAlignment w:val="baseline"/>
+        <w:rPr>
+          <w:rFonts w:ascii="Aptos" w:eastAsia="Aptos" w:hAnsi="Aptos" w:cs="Aptos"/>
+        </w:rPr>
+      </w:pPr>
+      <w:r>
+        <w:rPr>
+          <w:rFonts w:ascii="Aptos" w:eastAsia="Aptos" w:hAnsi="Aptos" w:cs="Aptos"/>
+        </w:rPr>
+        <w:t>Calculates the probability of having at least 2 fatalities in a year for each weather condition.</w:t>
+      </w:r>
+    </w:p>
+    <w:p>
+      <w:pPr>
+        <w:pStyle w:val="ListParagraph"/>
+        <w:numPr>
+          <w:ilvl w:val="0"/>
+          <w:numId w:val="18"/>
+        </w:numPr>
+        <w:spacing w:before="240" w:after="240" w:line="278" w:lineRule="auto"/>
+        <w:textAlignment w:val="baseline"/>
+        <w:rPr>
+          <w:rFonts w:ascii="Aptos" w:eastAsia="Aptos" w:hAnsi="Aptos" w:cs="Aptos"/>
+          <w:b/>
+          <w:bCs/>
+        </w:rPr>
+      </w:pPr>
+      <w:r>
+        <w:rPr>
+          <w:rFonts w:ascii="Aptos" w:eastAsia="Aptos" w:hAnsi="Aptos" w:cs="Aptos"/>
+          <w:b/>
+          <w:bCs/>
+        </w:rPr>
+        <w:t>Comparison with Exact Poisson Probability:</w:t>
+      </w:r>
+    </w:p>
+    <w:p>
+      <w:pPr>
+        <w:pStyle w:val="ListParagraph"/>
+        <w:numPr>
+          <w:ilvl w:val="1"/>
+          <w:numId w:val="18"/>
+        </w:numPr>
+        <w:spacing w:after="0" w:line="278" w:lineRule="auto"/>
+        <w:textAlignment w:val="baseline"/>
+        <w:rPr>
+          <w:rFonts w:ascii="Aptos" w:eastAsia="Aptos" w:hAnsi="Aptos" w:cs="Aptos"/>
+        </w:rPr>
+      </w:pPr>
+      <w:r>
+        <w:rPr>
+          <w:rFonts w:ascii="Aptos" w:eastAsia="Aptos" w:hAnsi="Aptos" w:cs="Aptos"/>
+        </w:rPr>
+        <w:t xml:space="preserve">Compare the Monte Carlo approximated probabilities with the </w:t>
+      </w:r>
+      <w:r>
+        <w:rPr>
+          <w:rFonts w:ascii="Aptos" w:eastAsia="Aptos" w:hAnsi="Aptos" w:cs="Aptos"/>
+          <w:b/>
+          <w:bCs/>
+        </w:rPr>
+        <w:t>exact Poisson probability</w:t>
+      </w:r>
+      <w:r>
+        <w:rPr>
+          <w:rFonts w:ascii="Aptos" w:eastAsia="Aptos" w:hAnsi="Aptos" w:cs="Aptos"/>
+        </w:rPr>
+        <w:t xml:space="preserve"> of having at least 2 fatalities. The exact probability for a Poisson distribution with parameter λ is given by:</w:t>
+      </w:r>
+    </w:p>
+    <w:p>
+      <w:pPr>
+        <w:spacing w:after="0"/>
+        <w:textAlignment w:val="baseline"/>
+      </w:pPr>
+      <w:r>
+        <w:rPr>
+          <w:rFonts w:ascii="Cambria Math" w:eastAsia="Cambria Math" w:hAnsi="Cambria Math" w:cs="Cambria Math"/>
+          <w:i/>
+          <w:iCs/>
+        </w:rPr>
+        <w:t>P(X≥2)=1−P(X=0)−P(X=1)P(X \geq 2) = 1 - P(X = 0) - P(X = 1)</w:t>
+      </w:r>
+      <w:r>
+        <w:rPr>
+          <w:rFonts w:ascii="Aptos" w:eastAsia="Aptos" w:hAnsi="Aptos" w:cs="Aptos"/>
+        </w:rPr>
+        <w:t>P(X≥2)=1−P(X=0)−P(X=1)</w:t>
+      </w:r>
+    </w:p>
+    <w:p>
+      <w:pPr>
+        <w:spacing w:before="240" w:after="240"/>
+        <w:textAlignment w:val="baseline"/>
+      </w:pPr>
+      <w:r>
+        <w:rPr>
+          <w:rFonts w:ascii="Aptos" w:eastAsia="Aptos" w:hAnsi="Aptos" w:cs="Aptos"/>
+        </w:rPr>
+        <w:t xml:space="preserve">Where </w:t>
+      </w:r>
+      <w:r>
+        <w:rPr>
+          <w:rFonts w:ascii="Cambria Math" w:eastAsia="Cambria Math" w:hAnsi="Cambria Math" w:cs="Cambria Math"/>
+          <w:i/>
+          <w:iCs/>
+        </w:rPr>
+        <w:t>P(X=k)P(X = k)</w:t>
+      </w:r>
+      <w:r>
+        <w:rPr>
+          <w:rFonts w:ascii="Aptos" w:eastAsia="Aptos" w:hAnsi="Aptos" w:cs="Aptos"/>
+        </w:rPr>
+        <w:t>P(X=k) for a Poisson distribution is:</w:t>
+      </w:r>
+    </w:p>
+    <w:p>
+      <w:pPr>
+        <w:spacing w:after="0"/>
+        <w:textAlignment w:val="baseline"/>
+      </w:pPr>
+      <w:r>
+        <w:rPr>
+          <w:rFonts w:ascii="Cambria Math" w:eastAsia="Cambria Math" w:hAnsi="Cambria Math" w:cs="Cambria Math"/>
+          <w:i/>
+          <w:iCs/>
+        </w:rPr>
+        <w:t>P(X=k)=e−λλkk!P(X = k) = \frac{e^{-\lambda} \lambda^k}{k!}</w:t>
+      </w:r>
+      <w:r>
+        <w:rPr>
+          <w:rFonts w:ascii="Aptos" w:eastAsia="Aptos" w:hAnsi="Aptos" w:cs="Aptos"/>
+        </w:rPr>
+        <w:t xml:space="preserve">P(X=k)=k!e−λλk </w:t>
+      </w:r>
+    </w:p>
+    <w:p>
+      <w:pPr>
+        <w:pStyle w:val="ListParagraph"/>
+        <w:numPr>
+          <w:ilvl w:val="0"/>
+          <w:numId w:val="18"/>
+        </w:numPr>
+        <w:spacing w:before="240" w:after="240" w:line="278" w:lineRule="auto"/>
+        <w:textAlignment w:val="baseline"/>
+        <w:rPr>
+          <w:rFonts w:ascii="Aptos" w:eastAsia="Aptos" w:hAnsi="Aptos" w:cs="Aptos"/>
+          <w:b/>
+          <w:bCs/>
+        </w:rPr>
+      </w:pPr>
+      <w:r>
+        <w:rPr>
+          <w:rFonts w:ascii="Aptos" w:eastAsia="Aptos" w:hAnsi="Aptos" w:cs="Aptos"/>
+          <w:b/>
+          <w:bCs/>
+        </w:rPr>
+        <w:t>Output:</w:t>
+      </w:r>
+    </w:p>
+    <w:p>
+      <w:pPr>
+        <w:pStyle w:val="ListParagraph"/>
+        <w:numPr>
+          <w:ilvl w:val="1"/>
+          <w:numId w:val="18"/>
+        </w:numPr>
+        <w:spacing w:after="0" w:line="278" w:lineRule="auto"/>
+        <w:textAlignment w:val="baseline"/>
+        <w:rPr>
+          <w:rFonts w:ascii="Aptos" w:eastAsia="Aptos" w:hAnsi="Aptos" w:cs="Aptos"/>
+        </w:rPr>
+      </w:pPr>
+      <w:r>
+        <w:rPr>
+          <w:rFonts w:ascii="Aptos" w:eastAsia="Aptos" w:hAnsi="Aptos" w:cs="Aptos"/>
+        </w:rPr>
+        <w:t xml:space="preserve">Present the </w:t>
+      </w:r>
+      <w:r>
+        <w:rPr>
+          <w:rFonts w:ascii="Aptos" w:eastAsia="Aptos" w:hAnsi="Aptos" w:cs="Aptos"/>
+          <w:b/>
+          <w:bCs/>
+        </w:rPr>
+        <w:t>Monte Carlo estimated probabilities</w:t>
+      </w:r>
+      <w:r>
+        <w:rPr>
+          <w:rFonts w:ascii="Aptos" w:eastAsia="Aptos" w:hAnsi="Aptos" w:cs="Aptos"/>
+        </w:rPr>
+        <w:t xml:space="preserve"> and </w:t>
+      </w:r>
+      <w:r>
+        <w:rPr>
+          <w:rFonts w:ascii="Aptos" w:eastAsia="Aptos" w:hAnsi="Aptos" w:cs="Aptos"/>
+          <w:b/>
+          <w:bCs/>
+        </w:rPr>
+        <w:t>exact Poisson probabilities</w:t>
+      </w:r>
+      <w:r>
+        <w:rPr>
+          <w:rFonts w:ascii="Aptos" w:eastAsia="Aptos" w:hAnsi="Aptos" w:cs="Aptos"/>
+        </w:rPr>
+        <w:t xml:space="preserve"> for </w:t>
+      </w:r>
+      <w:r>
+        <w:rPr>
+          <w:rFonts w:ascii="Aptos" w:eastAsia="Aptos" w:hAnsi="Aptos" w:cs="Aptos"/>
+          <w:b/>
+          <w:bCs/>
+        </w:rPr>
+        <w:t>at least 2 fatalities</w:t>
+      </w:r>
+      <w:r>
+        <w:rPr>
+          <w:rFonts w:ascii="Aptos" w:eastAsia="Aptos" w:hAnsi="Aptos" w:cs="Aptos"/>
+        </w:rPr>
+        <w:t xml:space="preserve"> for each weather condition in a table and/or plot.</w:t>
+      </w:r>
+    </w:p>
+    <w:p>
+      <w:pPr>
+        <w:pStyle w:val="Heading4"/>
+        <w:spacing w:before="319" w:after="319"/>
+      </w:pPr>
+      <w:r>
+        <w:rPr>
+          <w:rFonts w:ascii="Aptos" w:eastAsia="Aptos" w:hAnsi="Aptos" w:cs="Aptos"/>
+          <w:b/>
+          <w:bCs/>
+        </w:rPr>
+        <w:lastRenderedPageBreak/>
+        <w:t>Expected Results:</w:t>
+      </w:r>
+    </w:p>
+    <w:p>
+      <w:pPr>
+        <w:spacing w:before="240" w:after="240"/>
+        <w:textAlignment w:val="baseline"/>
+      </w:pPr>
+      <w:r>
+        <w:rPr>
+          <w:rFonts w:ascii="Aptos" w:eastAsia="Aptos" w:hAnsi="Aptos" w:cs="Aptos"/>
+        </w:rPr>
+        <w:t xml:space="preserve">The output should show a table with both the </w:t>
+      </w:r>
+      <w:r>
+        <w:rPr>
+          <w:rFonts w:ascii="Aptos" w:eastAsia="Aptos" w:hAnsi="Aptos" w:cs="Aptos"/>
+          <w:b/>
+          <w:bCs/>
+        </w:rPr>
+        <w:t>Monte Carlo simulated probabilities</w:t>
+      </w:r>
+      <w:r>
+        <w:rPr>
+          <w:rFonts w:ascii="Aptos" w:eastAsia="Aptos" w:hAnsi="Aptos" w:cs="Aptos"/>
+        </w:rPr>
+        <w:t xml:space="preserve"> and the </w:t>
+      </w:r>
+      <w:r>
+        <w:rPr>
+          <w:rFonts w:ascii="Aptos" w:eastAsia="Aptos" w:hAnsi="Aptos" w:cs="Aptos"/>
+          <w:b/>
+          <w:bCs/>
+        </w:rPr>
+        <w:t>exact Poisson probabilities</w:t>
+      </w:r>
+      <w:r>
+        <w:rPr>
+          <w:rFonts w:ascii="Aptos" w:eastAsia="Aptos" w:hAnsi="Aptos" w:cs="Aptos"/>
+        </w:rPr>
+        <w:t xml:space="preserve"> for each weather condition. For instance:</w:t>
+      </w:r>
+    </w:p>
+    <w:tbl>
+      <w:tblPr>
+        <w:tblW w:w="0" w:type="auto"/>
+        <w:tblLayout w:type="fixed"/>
+        <w:tblLook w:val="06A0" w:firstRow="1" w:lastRow="0" w:firstColumn="1" w:lastColumn="0" w:noHBand="1" w:noVBand="1"/>
+      </w:tblPr>
+      <w:tblGrid>
+        <w:gridCol w:w="1800"/>
+        <w:gridCol w:w="3731"/>
+        <w:gridCol w:w="3829"/>
+      </w:tblGrid>
+      <w:tr>
+        <w:trPr>
+          <w:trHeight w:val="300"/>
+        </w:trPr>
+        <w:tc>
+          <w:tcPr>
+            <w:tcW w:w="1800" w:type="dxa"/>
+            <w:vAlign w:val="center"/>
+          </w:tcPr>
+          <w:p>
+            <w:pPr>
+              <w:spacing w:after="0"/>
+              <w:jc w:val="center"/>
+            </w:pPr>
+            <w:r>
+              <w:rPr>
+                <w:b/>
+                <w:bCs/>
+              </w:rPr>
+              <w:t>Weather Condition</w:t>
+            </w:r>
+          </w:p>
+        </w:tc>
+        <w:tc>
+          <w:tcPr>
+            <w:tcW w:w="3731" w:type="dxa"/>
+            <w:vAlign w:val="center"/>
+          </w:tcPr>
+          <w:p>
+            <w:pPr>
+              <w:spacing w:after="0"/>
+              <w:jc w:val="center"/>
+            </w:pPr>
+            <w:r>
+              <w:rPr>
+                <w:b/>
+                <w:bCs/>
+              </w:rPr>
+              <w:t>Monte Carlo Probability (≥ 2 Fatalities)</w:t>
+            </w:r>
+          </w:p>
+        </w:tc>
+        <w:tc>
+          <w:tcPr>
+            <w:tcW w:w="3829" w:type="dxa"/>
+            <w:vAlign w:val="center"/>
+          </w:tcPr>
+          <w:p>
+            <w:pPr>
+              <w:spacing w:after="0"/>
+              <w:jc w:val="center"/>
+            </w:pPr>
+            <w:r>
+              <w:rPr>
+                <w:b/>
+                <w:bCs/>
+              </w:rPr>
+              <w:t>Exact Poisson Probability (≥ 2 Fatalities)</w:t>
+            </w:r>
+          </w:p>
+        </w:tc>
+      </w:tr>
+      <w:tr>
+        <w:trPr>
+          <w:trHeight w:val="300"/>
+        </w:trPr>
+        <w:tc>
+          <w:tcPr>
+            <w:tcW w:w="1800" w:type="dxa"/>
+            <w:vAlign w:val="center"/>
+          </w:tcPr>
+          <w:p>
+            <w:pPr>
+              <w:spacing w:after="0"/>
+            </w:pPr>
+            <w:r>
+              <w:t>Snowing</w:t>
+            </w:r>
+          </w:p>
+        </w:tc>
+        <w:tc>
+          <w:tcPr>
+            <w:tcW w:w="3731" w:type="dxa"/>
+            <w:vAlign w:val="center"/>
+          </w:tcPr>
+          <w:p>
+            <w:pPr>
+              <w:spacing w:after="0"/>
+            </w:pPr>
+            <w:r>
+              <w:t>0.95</w:t>
+            </w:r>
+          </w:p>
+        </w:tc>
+        <w:tc>
+          <w:tcPr>
+            <w:tcW w:w="3829" w:type="dxa"/>
+            <w:vAlign w:val="center"/>
+          </w:tcPr>
+          <w:p>
+            <w:pPr>
+              <w:spacing w:after="0"/>
+            </w:pPr>
+            <w:r>
+              <w:t>0.93</w:t>
+            </w:r>
+          </w:p>
+        </w:tc>
+      </w:tr>
+      <w:tr>
+        <w:trPr>
+          <w:trHeight w:val="300"/>
+        </w:trPr>
+        <w:tc>
+          <w:tcPr>
+            <w:tcW w:w="1800" w:type="dxa"/>
+            <w:vAlign w:val="center"/>
+          </w:tcPr>
+          <w:p>
+            <w:pPr>
+              <w:spacing w:after="0"/>
+            </w:pPr>
+            <w:r>
+              <w:t>Raining</w:t>
+            </w:r>
+          </w:p>
+        </w:tc>
+        <w:tc>
+          <w:tcPr>
+            <w:tcW w:w="3731" w:type="dxa"/>
+            <w:vAlign w:val="center"/>
+          </w:tcPr>
+          <w:p>
+            <w:pPr>
+              <w:spacing w:after="0"/>
+            </w:pPr>
+            <w:r>
+              <w:t>0.55</w:t>
+            </w:r>
+          </w:p>
+        </w:tc>
+        <w:tc>
+          <w:tcPr>
+            <w:tcW w:w="3829" w:type="dxa"/>
+            <w:vAlign w:val="center"/>
+          </w:tcPr>
+          <w:p>
+            <w:pPr>
+              <w:spacing w:after="0"/>
+            </w:pPr>
+            <w:r>
+              <w:t>0.56</w:t>
+            </w:r>
+          </w:p>
+        </w:tc>
+      </w:tr>
+      <w:tr>
+        <w:trPr>
+          <w:trHeight w:val="300"/>
+        </w:trPr>
+        <w:tc>
+          <w:tcPr>
+            <w:tcW w:w="1800" w:type="dxa"/>
+            <w:vAlign w:val="center"/>
+          </w:tcPr>
+          <w:p>
+            <w:pPr>
+              <w:spacing w:after="0"/>
+            </w:pPr>
+            <w:r>
+              <w:t>Freezing Rain</w:t>
+            </w:r>
+          </w:p>
+        </w:tc>
+        <w:tc>
+          <w:tcPr>
+            <w:tcW w:w="3731" w:type="dxa"/>
+            <w:vAlign w:val="center"/>
+          </w:tcPr>
+          <w:p>
+            <w:pPr>
+              <w:spacing w:after="0"/>
+            </w:pPr>
+            <w:r>
+              <w:t>0.65</w:t>
+            </w:r>
+          </w:p>
+        </w:tc>
+        <w:tc>
+          <w:tcPr>
+            <w:tcW w:w="3829" w:type="dxa"/>
+            <w:vAlign w:val="center"/>
+          </w:tcPr>
+          <w:p>
+            <w:pPr>
+              <w:spacing w:after="0"/>
+            </w:pPr>
+            <w:r>
+              <w:t>0.63</w:t>
+            </w:r>
+          </w:p>
+        </w:tc>
+      </w:tr>
+      <w:tr>
+        <w:trPr>
+          <w:trHeight w:val="300"/>
+        </w:trPr>
+        <w:tc>
+          <w:tcPr>
+            <w:tcW w:w="1800" w:type="dxa"/>
+            <w:vAlign w:val="center"/>
+          </w:tcPr>
+          <w:p>
+            <w:pPr>
+              <w:spacing w:after="0"/>
+            </w:pPr>
+            <w:r>
+              <w:t>Clear and Sunny</w:t>
+            </w:r>
+          </w:p>
+        </w:tc>
+        <w:tc>
+          <w:tcPr>
+            <w:tcW w:w="3731" w:type="dxa"/>
+            <w:vAlign w:val="center"/>
+          </w:tcPr>
+          <w:p>
+            <w:pPr>
+              <w:spacing w:after="0"/>
+            </w:pPr>
+            <w:r>
+              <w:t>0.20</w:t>
+            </w:r>
+          </w:p>
+        </w:tc>
+        <w:tc>
+          <w:tcPr>
+            <w:tcW w:w="3829" w:type="dxa"/>
+            <w:vAlign w:val="center"/>
+          </w:tcPr>
+          <w:p>
+            <w:pPr>
+              <w:spacing w:after="0"/>
+            </w:pPr>
+            <w:r>
+              <w:t>0.19</w:t>
+            </w:r>
+          </w:p>
+        </w:tc>
+      </w:tr>
+      <w:tr>
+        <w:trPr>
+          <w:trHeight w:val="300"/>
+        </w:trPr>
+        <w:tc>
+          <w:tcPr>
+            <w:tcW w:w="1800" w:type="dxa"/>
+            <w:vAlign w:val="center"/>
+          </w:tcPr>
+          <w:p>
+            <w:pPr>
+              <w:spacing w:after="0"/>
+            </w:pPr>
+            <w:r>
+              <w:t>Overcast</w:t>
+            </w:r>
+          </w:p>
+        </w:tc>
+        <w:tc>
+          <w:tcPr>
+            <w:tcW w:w="3731" w:type="dxa"/>
+            <w:vAlign w:val="center"/>
+          </w:tcPr>
+          <w:p>
+            <w:pPr>
+              <w:spacing w:after="0"/>
+            </w:pPr>
+            <w:r>
+              <w:t>0.35</w:t>
+            </w:r>
+          </w:p>
+        </w:tc>
+        <w:tc>
+          <w:tcPr>
+            <w:tcW w:w="3829" w:type="dxa"/>
+            <w:vAlign w:val="center"/>
+          </w:tcPr>
+          <w:p>
+            <w:pPr>
+              <w:spacing w:after="0"/>
+            </w:pPr>
+            <w:r>
+              <w:t>0.33</w:t>
+            </w:r>
+          </w:p>
+        </w:tc>
+      </w:tr>
+    </w:tbl>
+    <w:p>
+      <w:pPr>
+        <w:spacing w:before="240" w:after="240"/>
+        <w:textAlignment w:val="baseline"/>
+      </w:pPr>
+      <w:r>
+        <w:rPr>
+          <w:rFonts w:ascii="Aptos" w:eastAsia="Aptos" w:hAnsi="Aptos" w:cs="Aptos"/>
+        </w:rPr>
+        <w:t xml:space="preserve">The plot should display both the </w:t>
+      </w:r>
+      <w:r>
+        <w:rPr>
+          <w:rFonts w:ascii="Aptos" w:eastAsia="Aptos" w:hAnsi="Aptos" w:cs="Aptos"/>
+          <w:b/>
+          <w:bCs/>
+        </w:rPr>
+        <w:t>Monte Carlo</w:t>
+      </w:r>
+      <w:r>
+        <w:rPr>
+          <w:rFonts w:ascii="Aptos" w:eastAsia="Aptos" w:hAnsi="Aptos" w:cs="Aptos"/>
+        </w:rPr>
+        <w:t xml:space="preserve"> and </w:t>
+      </w:r>
+      <w:r>
+        <w:rPr>
+          <w:rFonts w:ascii="Aptos" w:eastAsia="Aptos" w:hAnsi="Aptos" w:cs="Aptos"/>
+          <w:b/>
+          <w:bCs/>
+        </w:rPr>
+        <w:t>exact Poisson probabilities</w:t>
+      </w:r>
+      <w:r>
+        <w:rPr>
+          <w:rFonts w:ascii="Aptos" w:eastAsia="Aptos" w:hAnsi="Aptos" w:cs="Aptos"/>
+        </w:rPr>
+        <w:t xml:space="preserve"> for easy comparison.</w:t>
+      </w:r>
+    </w:p>
+    <w:p>
+      <w:pPr>
+        <w:pStyle w:val="Heading4"/>
+        <w:spacing w:before="319" w:after="319"/>
+      </w:pPr>
+      <w:r>
+        <w:rPr>
+          <w:rFonts w:ascii="Aptos" w:eastAsia="Aptos" w:hAnsi="Aptos" w:cs="Aptos"/>
+          <w:b/>
+          <w:bCs/>
+        </w:rPr>
+        <w:t>Further Analysis:</w:t>
+      </w:r>
+    </w:p>
+    <w:p>
+      <w:pPr>
+        <w:pStyle w:val="ListParagraph"/>
+        <w:numPr>
+          <w:ilvl w:val="0"/>
+          <w:numId w:val="17"/>
+        </w:numPr>
+        <w:spacing w:after="0" w:line="278" w:lineRule="auto"/>
+        <w:textAlignment w:val="baseline"/>
+        <w:rPr>
+          <w:rFonts w:ascii="Aptos" w:eastAsia="Aptos" w:hAnsi="Aptos" w:cs="Aptos"/>
+        </w:rPr>
+      </w:pPr>
+      <w:r>
+        <w:rPr>
+          <w:rFonts w:ascii="Aptos" w:eastAsia="Aptos" w:hAnsi="Aptos" w:cs="Aptos"/>
+          <w:b/>
+          <w:bCs/>
+        </w:rPr>
+        <w:t>Varying λ Values</w:t>
+      </w:r>
+      <w:r>
+        <w:rPr>
+          <w:rFonts w:ascii="Aptos" w:eastAsia="Aptos" w:hAnsi="Aptos" w:cs="Aptos"/>
+        </w:rPr>
+        <w:t>:</w:t>
+      </w:r>
+    </w:p>
+    <w:p>
+      <w:pPr>
+        <w:pStyle w:val="ListParagraph"/>
+        <w:numPr>
+          <w:ilvl w:val="1"/>
+          <w:numId w:val="17"/>
+        </w:numPr>
+        <w:spacing w:after="0" w:line="278" w:lineRule="auto"/>
+        <w:textAlignment w:val="baseline"/>
+        <w:rPr>
+          <w:rFonts w:ascii="Aptos" w:eastAsia="Aptos" w:hAnsi="Aptos" w:cs="Aptos"/>
+        </w:rPr>
+      </w:pPr>
+      <w:r>
+        <w:rPr>
+          <w:rFonts w:ascii="Aptos" w:eastAsia="Aptos" w:hAnsi="Aptos" w:cs="Aptos"/>
+        </w:rPr>
+        <w:t xml:space="preserve">Run simulations with different values of λ (mean fatalities per year) and observe how the probability of </w:t>
+      </w:r>
+      <w:r>
+        <w:rPr>
+          <w:rFonts w:ascii="Aptos" w:eastAsia="Aptos" w:hAnsi="Aptos" w:cs="Aptos"/>
+          <w:b/>
+          <w:bCs/>
+        </w:rPr>
+        <w:t>at least 2 fatalities</w:t>
+      </w:r>
+      <w:r>
+        <w:rPr>
+          <w:rFonts w:ascii="Aptos" w:eastAsia="Aptos" w:hAnsi="Aptos" w:cs="Aptos"/>
+        </w:rPr>
+        <w:t xml:space="preserve"> changes.</w:t>
+      </w:r>
+    </w:p>
+    <w:p>
+      <w:pPr>
+        <w:pStyle w:val="ListParagraph"/>
+        <w:numPr>
+          <w:ilvl w:val="0"/>
+          <w:numId w:val="17"/>
+        </w:numPr>
+        <w:spacing w:after="0" w:line="278" w:lineRule="auto"/>
+        <w:textAlignment w:val="baseline"/>
+        <w:rPr>
+          <w:rFonts w:ascii="Aptos" w:eastAsia="Aptos" w:hAnsi="Aptos" w:cs="Aptos"/>
+        </w:rPr>
+      </w:pPr>
+      <w:r>
+        <w:rPr>
+          <w:rFonts w:ascii="Aptos" w:eastAsia="Aptos" w:hAnsi="Aptos" w:cs="Aptos"/>
+          <w:b/>
+          <w:bCs/>
+        </w:rPr>
+        <w:t>Threshold Variations</w:t>
+      </w:r>
+      <w:r>
+        <w:rPr>
+          <w:rFonts w:ascii="Aptos" w:eastAsia="Aptos" w:hAnsi="Aptos" w:cs="Aptos"/>
+        </w:rPr>
+        <w:t>:</w:t>
+      </w:r>
+    </w:p>
+    <w:p>
+      <w:pPr>
+        <w:pStyle w:val="ListParagraph"/>
+        <w:numPr>
+          <w:ilvl w:val="1"/>
+          <w:numId w:val="17"/>
+        </w:numPr>
+        <w:spacing w:after="0" w:line="278" w:lineRule="auto"/>
+        <w:textAlignment w:val="baseline"/>
+        <w:rPr>
+          <w:rFonts w:ascii="Aptos" w:eastAsia="Aptos" w:hAnsi="Aptos" w:cs="Aptos"/>
+        </w:rPr>
+      </w:pPr>
+      <w:r>
+        <w:rPr>
+          <w:rFonts w:ascii="Aptos" w:eastAsia="Aptos" w:hAnsi="Aptos" w:cs="Aptos"/>
+        </w:rPr>
+        <w:t>Vary the threshold (e.g., 1, 5, 10 fatalities) and see how the probabilities of exceeding the threshold change for each weather condition.</w:t>
+      </w:r>
+    </w:p>
+    <w:p>
+      <w:pPr>
+        <w:spacing w:after="0"/>
+        <w:textAlignment w:val="baseline"/>
+        <w:rPr>
+          <w:rFonts w:ascii="Aptos" w:eastAsia="Aptos" w:hAnsi="Aptos" w:cs="Aptos"/>
+        </w:rPr>
+      </w:pPr>
+    </w:p>
+    <w:p>
+      <w:pPr>
+        <w:spacing w:after="0"/>
+        <w:textAlignment w:val="baseline"/>
+      </w:pPr>
+    </w:p>
+    <w:p>
+      <w:pPr>
+        <w:pStyle w:val="paragraph"/>
+        <w:spacing w:before="0" w:beforeAutospacing="0" w:after="0" w:afterAutospacing="0"/>
+        <w:ind w:left="720"/>
+        <w:textAlignment w:val="baseline"/>
+        <w:rPr>
+          <w:rStyle w:val="eop"/>
+          <w:rFonts w:eastAsiaTheme="majorEastAsia"/>
+          <w:lang w:val="en-US"/>
+        </w:rPr>
+      </w:pPr>
+    </w:p>
+    <w:p>
+      <w:pPr>
+        <w:pStyle w:val="Heading3"/>
+        <w:spacing w:before="281" w:after="281"/>
+      </w:pPr>
+      <w:r>
+        <w:rPr>
+          <w:b/>
+          <w:bCs/>
+        </w:rPr>
+        <w:t>Poisson Regression for Analyzing the Impact of Weather Conditions on Fatalities</w:t>
+      </w:r>
+    </w:p>
+    <w:p>
+      <w:pPr>
+        <w:spacing w:before="240" w:after="240"/>
+        <w:textAlignment w:val="baseline"/>
+      </w:pPr>
+      <w:r>
+        <w:rPr>
+          <w:b/>
+          <w:bCs/>
+        </w:rPr>
+        <w:t>Problem Statement:</w:t>
+      </w:r>
+      <w:r>
+        <w:t xml:space="preserve"> You want to model the number of </w:t>
+      </w:r>
+      <w:r>
+        <w:rPr>
+          <w:b/>
+          <w:bCs/>
+        </w:rPr>
+        <w:t>fatalities</w:t>
+      </w:r>
+      <w:r>
+        <w:t xml:space="preserve"> in a given year based on weather conditions, using a </w:t>
+      </w:r>
+      <w:r>
+        <w:rPr>
+          <w:b/>
+          <w:bCs/>
+        </w:rPr>
+        <w:t>Poisson regression</w:t>
+      </w:r>
+      <w:r>
+        <w:t xml:space="preserve"> model to account for the count nature of the data. You hypothesize that certain weather conditions (e.g., </w:t>
+      </w:r>
+      <w:r>
+        <w:rPr>
+          <w:b/>
+          <w:bCs/>
+        </w:rPr>
+        <w:t>snowing</w:t>
+      </w:r>
+      <w:r>
+        <w:t xml:space="preserve">, </w:t>
+      </w:r>
+      <w:r>
+        <w:rPr>
+          <w:b/>
+          <w:bCs/>
+        </w:rPr>
+        <w:t>raining</w:t>
+      </w:r>
+      <w:r>
+        <w:t>) may increase the expected number of fatalities.</w:t>
+      </w:r>
+    </w:p>
+    <w:p>
+      <w:pPr>
+        <w:spacing w:before="240" w:after="240"/>
+        <w:textAlignment w:val="baseline"/>
+      </w:pPr>
+      <w:r>
+        <w:rPr>
+          <w:b/>
+          <w:bCs/>
+        </w:rPr>
+        <w:t>Null Hypothesis (H₀):</w:t>
+      </w:r>
+      <w:r>
+        <w:t xml:space="preserve"> Weather conditions have no effect on the number of fatalities.</w:t>
+      </w:r>
+    </w:p>
+    <w:p>
+      <w:pPr>
+        <w:spacing w:after="0"/>
+        <w:textAlignment w:val="baseline"/>
+      </w:pPr>
+      <w:r>
+        <w:rPr>
+          <w:rFonts w:ascii="Cambria Math" w:eastAsia="Cambria Math" w:hAnsi="Cambria Math" w:cs="Cambria Math"/>
+          <w:i/>
+          <w:iCs/>
+        </w:rPr>
+        <w:lastRenderedPageBreak/>
+        <w:t>H0:βsnowing=βraining=0H₀: \beta_{\text{snowing}} = \beta_{\text{raining}} = 0</w:t>
+      </w:r>
+      <w:r>
+        <w:t>H0 :βsnowing =βraining =0</w:t>
+      </w:r>
+    </w:p>
+    <w:p>
+      <w:pPr>
+        <w:spacing w:before="240" w:after="240"/>
+        <w:textAlignment w:val="baseline"/>
+      </w:pPr>
+      <w:r>
+        <w:rPr>
+          <w:b/>
+          <w:bCs/>
+        </w:rPr>
+        <w:t>Alternative Hypothesis (H₁):</w:t>
+      </w:r>
+      <w:r>
+        <w:t xml:space="preserve"> Weather conditions have a significant effect on the number of fatalities.</w:t>
+      </w:r>
+    </w:p>
+    <w:p>
+      <w:pPr>
+        <w:spacing w:after="0"/>
+        <w:textAlignment w:val="baseline"/>
+      </w:pPr>
+      <w:r>
+        <w:rPr>
+          <w:rFonts w:ascii="Cambria Math" w:eastAsia="Cambria Math" w:hAnsi="Cambria Math" w:cs="Cambria Math"/>
+          <w:i/>
+          <w:iCs/>
+        </w:rPr>
+        <w:t>H1:At least one β≠0H₁: \text{At least one } \beta \neq 0</w:t>
+      </w:r>
+      <w:r>
+        <w:t>H1 :At least one β=0</w:t>
+      </w:r>
+    </w:p>
+    <w:p>
+      <w:pPr>
+        <w:spacing w:before="240" w:after="240"/>
+        <w:textAlignment w:val="baseline"/>
+      </w:pPr>
+      <w:r>
+        <w:rPr>
+          <w:b/>
+          <w:bCs/>
+        </w:rPr>
+        <w:t>Task:</w:t>
+      </w:r>
+    </w:p>
+    <w:p>
+      <w:pPr>
+        <w:pStyle w:val="ListParagraph"/>
+        <w:numPr>
+          <w:ilvl w:val="0"/>
+          <w:numId w:val="16"/>
+        </w:numPr>
+        <w:spacing w:after="0" w:line="278" w:lineRule="auto"/>
+        <w:textAlignment w:val="baseline"/>
+      </w:pPr>
+      <w:r>
+        <w:t xml:space="preserve">Fit a </w:t>
+      </w:r>
+      <w:r>
+        <w:rPr>
+          <w:b/>
+          <w:bCs/>
+        </w:rPr>
+        <w:t>Poisson regression model</w:t>
+      </w:r>
+      <w:r>
+        <w:t xml:space="preserve"> with fatalities as the dependent variable and weather conditions as independent variables.</w:t>
+      </w:r>
+    </w:p>
+    <w:p>
+      <w:pPr>
+        <w:pStyle w:val="ListParagraph"/>
+        <w:numPr>
+          <w:ilvl w:val="0"/>
+          <w:numId w:val="16"/>
+        </w:numPr>
+        <w:spacing w:after="0" w:line="278" w:lineRule="auto"/>
+        <w:textAlignment w:val="baseline"/>
+      </w:pPr>
+      <w:r>
+        <w:t xml:space="preserve">Test the significance of the weather conditions using </w:t>
+      </w:r>
+      <w:r>
+        <w:rPr>
+          <w:b/>
+          <w:bCs/>
+        </w:rPr>
+        <w:t>likelihood ratio tests</w:t>
+      </w:r>
+      <w:r>
+        <w:t>.</w:t>
+      </w:r>
+    </w:p>
+    <w:p>
+      <w:pPr>
+        <w:pStyle w:val="ListParagraph"/>
+        <w:numPr>
+          <w:ilvl w:val="0"/>
+          <w:numId w:val="16"/>
+        </w:numPr>
+        <w:spacing w:after="0" w:line="278" w:lineRule="auto"/>
+        <w:textAlignment w:val="baseline"/>
+      </w:pPr>
+      <w:r>
+        <w:t xml:space="preserve">Use a </w:t>
+      </w:r>
+      <w:r>
+        <w:rPr>
+          <w:b/>
+          <w:bCs/>
+        </w:rPr>
+        <w:t>significance level of 0.05</w:t>
+      </w:r>
+      <w:r>
+        <w:t xml:space="preserve"> to determine which weather conditions significantly increase or decrease fatalities.</w:t>
+      </w:r>
+    </w:p>
+    <w:p>
+      <w:pPr>
+        <w:spacing w:after="0"/>
+        <w:textAlignment w:val="baseline"/>
+      </w:pPr>
+    </w:p>
+    <w:p>
+      <w:pPr>
+        <w:pStyle w:val="Heading3"/>
+        <w:spacing w:before="281" w:after="281"/>
+      </w:pPr>
+      <w:r>
+        <w:rPr>
+          <w:b/>
+          <w:bCs/>
+        </w:rPr>
+        <w:t>Comparing Fatalities Between Years Using a Chi-Square Test for Independence</w:t>
+      </w:r>
+    </w:p>
+    <w:p>
+      <w:pPr>
+        <w:spacing w:before="240" w:after="240"/>
+        <w:textAlignment w:val="baseline"/>
+      </w:pPr>
+      <w:r>
+        <w:rPr>
+          <w:b/>
+          <w:bCs/>
+        </w:rPr>
+        <w:t>Problem Statement:</w:t>
+      </w:r>
+      <w:r>
+        <w:t xml:space="preserve"> You want to test if the </w:t>
+      </w:r>
+      <w:r>
+        <w:rPr>
+          <w:b/>
+          <w:bCs/>
+        </w:rPr>
+        <w:t>distribution of fatalities</w:t>
+      </w:r>
+      <w:r>
+        <w:t xml:space="preserve"> is independent of the </w:t>
+      </w:r>
+      <w:r>
+        <w:rPr>
+          <w:b/>
+          <w:bCs/>
+        </w:rPr>
+        <w:t>year</w:t>
+      </w:r>
+      <w:r>
+        <w:t>. That is, you want to see if the number of fatalities in each weather condition is distributed similarly across different years from 2001 to 2020.</w:t>
+      </w:r>
+    </w:p>
+    <w:p>
+      <w:pPr>
+        <w:spacing w:before="240" w:after="240"/>
+        <w:textAlignment w:val="baseline"/>
+      </w:pPr>
+      <w:r>
+        <w:rPr>
+          <w:b/>
+          <w:bCs/>
+        </w:rPr>
+        <w:t>Null Hypothesis (H₀):</w:t>
+      </w:r>
+      <w:r>
+        <w:t xml:space="preserve"> The distribution of fatalities is independent of the year.</w:t>
+      </w:r>
+    </w:p>
+    <w:p>
+      <w:pPr>
+        <w:spacing w:before="240" w:after="240"/>
+        <w:textAlignment w:val="baseline"/>
+        <w:rPr>
+          <w:rFonts w:ascii="Aptos" w:eastAsia="Aptos" w:hAnsi="Aptos" w:cs="Aptos"/>
+        </w:rPr>
+      </w:pPr>
+      <w:bookmarkStart w:id="1" w:name="_Int_R5CqWHCq"/>
+      <w:r>
+        <w:rPr>
+          <w:rFonts w:ascii="Cambria Math" w:eastAsia="Cambria Math" w:hAnsi="Cambria Math" w:cs="Cambria Math"/>
+          <w:i/>
+          <w:iCs/>
+        </w:rPr>
+        <w:t>H0:Fatalities are independent of the year.H₀: \text{Fatalities are independent of the year.}</w:t>
+      </w:r>
+      <w:r>
+        <w:t>H0 :Fatalities are independent of the year.</w:t>
+      </w:r>
+      <w:bookmarkEnd w:id="1"/>
+    </w:p>
+    <w:p>
+      <w:pPr>
+        <w:spacing w:before="240" w:after="240"/>
+        <w:textAlignment w:val="baseline"/>
+      </w:pPr>
+      <w:r>
+        <w:rPr>
+          <w:b/>
+          <w:bCs/>
+        </w:rPr>
+        <w:t>Alternative Hypothesis (H₁):</w:t>
+      </w:r>
+      <w:r>
+        <w:t xml:space="preserve"> The distribution of fatalities depends on the year.</w:t>
+      </w:r>
+    </w:p>
+    <w:p>
+      <w:pPr>
+        <w:spacing w:before="240" w:after="240"/>
+        <w:textAlignment w:val="baseline"/>
+        <w:rPr>
+          <w:rFonts w:ascii="Aptos" w:eastAsia="Aptos" w:hAnsi="Aptos" w:cs="Aptos"/>
+        </w:rPr>
+      </w:pPr>
+      <w:bookmarkStart w:id="2" w:name="_Int_ebluT1VN"/>
+      <w:r>
+        <w:rPr>
+          <w:rFonts w:ascii="Cambria Math" w:eastAsia="Cambria Math" w:hAnsi="Cambria Math" w:cs="Cambria Math"/>
+          <w:i/>
+          <w:iCs/>
+        </w:rPr>
+        <w:t>H1:Fatalities are dependent on the year.H₁: \text{Fatalities are dependent on the year.}</w:t>
+      </w:r>
+      <w:r>
+        <w:t>H1 :Fatalities are dependent on the year.</w:t>
+      </w:r>
+      <w:bookmarkEnd w:id="2"/>
+    </w:p>
+    <w:p>
+      <w:pPr>
+        <w:spacing w:before="240" w:after="240"/>
+        <w:textAlignment w:val="baseline"/>
+      </w:pPr>
+      <w:r>
+        <w:rPr>
+          <w:b/>
+          <w:bCs/>
+        </w:rPr>
+        <w:t>Task:</w:t>
+      </w:r>
+    </w:p>
+    <w:p>
+      <w:pPr>
+        <w:pStyle w:val="ListParagraph"/>
+        <w:numPr>
+          <w:ilvl w:val="0"/>
+          <w:numId w:val="15"/>
+        </w:numPr>
+        <w:spacing w:after="0" w:line="278" w:lineRule="auto"/>
+        <w:textAlignment w:val="baseline"/>
+      </w:pPr>
+      <w:r>
+        <w:t xml:space="preserve">Perform a </w:t>
+      </w:r>
+      <w:r>
+        <w:rPr>
+          <w:b/>
+          <w:bCs/>
+        </w:rPr>
+        <w:t>Chi-Square Test for Independence</w:t>
+      </w:r>
+      <w:r>
+        <w:t xml:space="preserve"> to test whether the distribution of fatalities across different weather conditions differs by year.</w:t>
+      </w:r>
+    </w:p>
+    <w:p>
+      <w:pPr>
+        <w:pStyle w:val="ListParagraph"/>
+        <w:numPr>
+          <w:ilvl w:val="0"/>
+          <w:numId w:val="15"/>
+        </w:numPr>
+        <w:spacing w:after="0" w:line="278" w:lineRule="auto"/>
+        <w:textAlignment w:val="baseline"/>
+      </w:pPr>
+      <w:r>
+        <w:t xml:space="preserve">Use a </w:t>
+      </w:r>
+      <w:r>
+        <w:rPr>
+          <w:b/>
+          <w:bCs/>
+        </w:rPr>
+        <w:t>significance level of 0.05</w:t>
+      </w:r>
+      <w:r>
+        <w:t>.</w:t>
+      </w:r>
+    </w:p>
+    <w:p>
+      <w:pPr>
+        <w:pStyle w:val="ListParagraph"/>
+        <w:numPr>
+          <w:ilvl w:val="0"/>
+          <w:numId w:val="15"/>
+        </w:numPr>
+        <w:spacing w:after="0" w:line="278" w:lineRule="auto"/>
+        <w:textAlignment w:val="baseline"/>
+      </w:pPr>
+      <w:r>
+        <w:t>Interpret the results and assess whether there is a significant change in fatality distribution across the years.</w:t>
+      </w:r>
+      <w:r>
+        <w:rPr>
+          <w:rStyle w:val="eop"/>
+          <w:rFonts w:eastAsiaTheme="majorEastAsia"/>
+        </w:rPr>
+        <w:t xml:space="preserve"> </w:t>
+      </w:r>
+    </w:p>
+    <w:p>
+      <w:pPr>
         <w:pStyle w:val="paragraph"/>
         <w:spacing w:before="0" w:beforeAutospacing="0" w:after="0" w:afterAutospacing="0"/>
         <w:textAlignment w:val="baseline"/>
@@ -794,154 +2914,215 @@
       </w:pPr>
       <w:r>
         <w:rPr>
-          <w:rStyle w:val="normaltextrun"/>
-          <w:rFonts w:eastAsiaTheme="majorEastAsia"/>
-          <w:lang w:val="en-US"/>
-        </w:rPr>
-        <w:t>Hypothesis Testing</w:t>
-      </w:r>
-      <w:r>
-        <w:rPr>
           <w:rStyle w:val="eop"/>
           <w:rFonts w:eastAsiaTheme="majorEastAsia"/>
           <w:lang w:val="en-US"/>
         </w:rPr>
+        <w:lastRenderedPageBreak/>
         <w:t> </w:t>
       </w:r>
     </w:p>
     <w:p>
       <w:pPr>
-        <w:pStyle w:val="paragraph"/>
+        <w:pStyle w:val="Heading3"/>
+        <w:spacing w:before="281" w:after="281"/>
+      </w:pPr>
+      <w:r>
+        <w:rPr>
+          <w:b/>
+          <w:bCs/>
+        </w:rPr>
+        <w:t>Testing for Change in the Rate of Fatalities in Snowing Conditions Over Time</w:t>
+      </w:r>
+    </w:p>
+    <w:p>
+      <w:pPr>
+        <w:spacing w:before="240" w:after="240"/>
+      </w:pPr>
+      <w:r>
+        <w:rPr>
+          <w:b/>
+          <w:bCs/>
+        </w:rPr>
+        <w:t>Problem Statement:</w:t>
+      </w:r>
+      <w:r>
+        <w:t xml:space="preserve"> You want to test if the rate of </w:t>
+      </w:r>
+      <w:r>
+        <w:rPr>
+          <w:b/>
+          <w:bCs/>
+        </w:rPr>
+        <w:t>fatalities</w:t>
+      </w:r>
+      <w:r>
+        <w:t xml:space="preserve"> during </w:t>
+      </w:r>
+      <w:r>
+        <w:rPr>
+          <w:b/>
+          <w:bCs/>
+        </w:rPr>
+        <w:t>snowing</w:t>
+      </w:r>
+      <w:r>
+        <w:t xml:space="preserve"> conditions has increased or decreased significantly over the years from 2001 to 2020. The null hypothesis will assume no change, while the alternative hypothesis will assume a significant change in the rate of fatalities over time.</w:t>
+      </w:r>
+    </w:p>
+    <w:p>
+      <w:pPr>
+        <w:spacing w:before="240" w:after="240"/>
+      </w:pPr>
+      <w:r>
+        <w:rPr>
+          <w:b/>
+          <w:bCs/>
+        </w:rPr>
+        <w:t>Null Hypothesis (H₀):</w:t>
+      </w:r>
+      <w:r>
+        <w:t xml:space="preserve"> There is no significant change in the rate of fatalities in snowing conditions over the years.</w:t>
+      </w:r>
+    </w:p>
+    <w:p>
+      <w:pPr>
+        <w:spacing w:before="240" w:after="240"/>
+        <w:rPr>
+          <w:rFonts w:ascii="Aptos" w:eastAsia="Aptos" w:hAnsi="Aptos" w:cs="Aptos"/>
+        </w:rPr>
+      </w:pPr>
+      <w:bookmarkStart w:id="3" w:name="_Int_XnRhYu8q"/>
+      <w:r>
+        <w:rPr>
+          <w:rFonts w:ascii="Cambria Math" w:eastAsia="Cambria Math" w:hAnsi="Cambria Math" w:cs="Cambria Math"/>
+          <w:i/>
+          <w:iCs/>
+        </w:rPr>
+        <w:t>H0:Rate of fatalities in snowing conditions is constant over time.H₀: \text{Rate of fatalities in snowing conditions is constant over time.}</w:t>
+      </w:r>
+      <w:r>
+        <w:t>H0 :Rate of fatalities in snowing conditions is constant over time.</w:t>
+      </w:r>
+      <w:bookmarkEnd w:id="3"/>
+    </w:p>
+    <w:p>
+      <w:pPr>
+        <w:spacing w:before="240" w:after="240"/>
+      </w:pPr>
+      <w:r>
+        <w:rPr>
+          <w:b/>
+          <w:bCs/>
+        </w:rPr>
+        <w:t>Alternative Hypothesis (H₁):</w:t>
+      </w:r>
+      <w:r>
+        <w:t xml:space="preserve"> There is a significant change in the rate of fatalities in snowing conditions over the years.</w:t>
+      </w:r>
+    </w:p>
+    <w:p>
+      <w:pPr>
+        <w:spacing w:before="240" w:after="240"/>
+        <w:rPr>
+          <w:rFonts w:ascii="Aptos" w:eastAsia="Aptos" w:hAnsi="Aptos" w:cs="Aptos"/>
+        </w:rPr>
+      </w:pPr>
+      <w:bookmarkStart w:id="4" w:name="_Int_MPxMAOuI"/>
+      <w:r>
+        <w:rPr>
+          <w:rFonts w:ascii="Cambria Math" w:eastAsia="Cambria Math" w:hAnsi="Cambria Math" w:cs="Cambria Math"/>
+          <w:i/>
+          <w:iCs/>
+        </w:rPr>
+        <w:t>H1:Rate of fatalities in snowing conditions is different across the years.H₁: \text{Rate of fatalities in snowing conditions is different across the years.}</w:t>
+      </w:r>
+      <w:r>
+        <w:t>H1 :Rate of fatalities in snowing conditions is different across the years.</w:t>
+      </w:r>
+      <w:bookmarkEnd w:id="4"/>
+    </w:p>
+    <w:p>
+      <w:pPr>
+        <w:spacing w:before="240" w:after="240"/>
+      </w:pPr>
+      <w:r>
+        <w:rPr>
+          <w:b/>
+          <w:bCs/>
+        </w:rPr>
+        <w:t>Task:</w:t>
+      </w:r>
+    </w:p>
+    <w:p>
+      <w:pPr>
+        <w:pStyle w:val="ListParagraph"/>
         <w:numPr>
           <w:ilvl w:val="0"/>
-          <w:numId w:val="10"/>
+          <w:numId w:val="14"/>
         </w:numPr>
+        <w:spacing w:after="0" w:line="278" w:lineRule="auto"/>
+      </w:pPr>
+      <w:r>
+        <w:t xml:space="preserve">Perform a </w:t>
+      </w:r>
+      <w:r>
+        <w:rPr>
+          <w:b/>
+          <w:bCs/>
+        </w:rPr>
+        <w:t>linear regression analysis</w:t>
+      </w:r>
+      <w:r>
+        <w:t xml:space="preserve"> where the dependent variable is the number of fatalities in snowing conditions and the independent variable is the year. Test for the significance of the trend (the slope of the regression line).</w:t>
+      </w:r>
+    </w:p>
+    <w:p>
+      <w:pPr>
+        <w:pStyle w:val="ListParagraph"/>
+        <w:numPr>
+          <w:ilvl w:val="0"/>
+          <w:numId w:val="14"/>
+        </w:numPr>
+        <w:spacing w:after="0" w:line="278" w:lineRule="auto"/>
+      </w:pPr>
+      <w:r>
+        <w:t xml:space="preserve">Use a </w:t>
+      </w:r>
+      <w:r>
+        <w:rPr>
+          <w:b/>
+          <w:bCs/>
+        </w:rPr>
+        <w:t>significance level of 0.05</w:t>
+      </w:r>
+      <w:r>
+        <w:t>.</w:t>
+      </w:r>
+    </w:p>
+    <w:p>
+      <w:pPr>
+        <w:pStyle w:val="ListParagraph"/>
+        <w:numPr>
+          <w:ilvl w:val="0"/>
+          <w:numId w:val="14"/>
+        </w:numPr>
+        <w:spacing w:after="0" w:line="278" w:lineRule="auto"/>
+      </w:pPr>
+      <w:r>
+        <w:t>Interpret whether there is evidence for an increase or decrease in fatalities in snowing conditions over time.</w:t>
+      </w:r>
+    </w:p>
+    <w:p>
+      <w:pPr>
+        <w:pStyle w:val="paragraph"/>
         <w:spacing w:before="0" w:beforeAutospacing="0" w:after="0" w:afterAutospacing="0"/>
-        <w:ind w:left="1080" w:firstLine="0"/>
-        <w:textAlignment w:val="baseline"/>
-        <w:rPr>
-          <w:lang w:val="en-US"/>
-        </w:rPr>
-      </w:pPr>
-      <w:r>
-        <w:rPr>
-          <w:rStyle w:val="normaltextrun"/>
-          <w:rFonts w:eastAsiaTheme="majorEastAsia"/>
-          <w:lang w:val="en-US"/>
-        </w:rPr>
-        <w:t>Null hypothesis</w:t>
-      </w:r>
-      <w:r>
         <w:rPr>
           <w:rStyle w:val="eop"/>
           <w:rFonts w:eastAsiaTheme="majorEastAsia"/>
           <w:lang w:val="en-US"/>
         </w:rPr>
-        <w:t> </w:t>
-      </w:r>
-    </w:p>
-    <w:p>
-      <w:pPr>
-        <w:pStyle w:val="paragraph"/>
-        <w:numPr>
-          <w:ilvl w:val="0"/>
-          <w:numId w:val="11"/>
-        </w:numPr>
-        <w:spacing w:before="0" w:beforeAutospacing="0" w:after="0" w:afterAutospacing="0"/>
-        <w:ind w:left="1080" w:firstLine="0"/>
-        <w:textAlignment w:val="baseline"/>
-        <w:rPr>
-          <w:lang w:val="en-US"/>
-        </w:rPr>
-      </w:pPr>
-      <w:r>
-        <w:rPr>
-          <w:rStyle w:val="normaltextrun"/>
-          <w:rFonts w:eastAsiaTheme="majorEastAsia"/>
-          <w:lang w:val="en-US"/>
-        </w:rPr>
-        <w:t>Alternative hypothesis</w:t>
-      </w:r>
-      <w:r>
-        <w:rPr>
-          <w:rStyle w:val="eop"/>
-          <w:rFonts w:eastAsiaTheme="majorEastAsia"/>
-          <w:lang w:val="en-US"/>
-        </w:rPr>
-        <w:t> </w:t>
-      </w:r>
-    </w:p>
-    <w:p>
-      <w:pPr>
-        <w:pStyle w:val="paragraph"/>
-        <w:numPr>
-          <w:ilvl w:val="0"/>
-          <w:numId w:val="12"/>
-        </w:numPr>
-        <w:spacing w:before="0" w:beforeAutospacing="0" w:after="0" w:afterAutospacing="0"/>
-        <w:ind w:left="1080" w:firstLine="0"/>
-        <w:textAlignment w:val="baseline"/>
-        <w:rPr>
-          <w:lang w:val="en-US"/>
-        </w:rPr>
-      </w:pPr>
-      <w:r>
-        <w:rPr>
-          <w:rStyle w:val="normaltextrun"/>
-          <w:rFonts w:eastAsiaTheme="majorEastAsia"/>
-          <w:lang w:val="en-US"/>
-        </w:rPr>
-        <w:t xml:space="preserve">Monte </w:t>
-      </w:r>
-      <w:proofErr w:type="spellStart"/>
-      <w:r>
-        <w:rPr>
-          <w:rStyle w:val="normaltextrun"/>
-          <w:rFonts w:eastAsiaTheme="majorEastAsia"/>
-          <w:lang w:val="en-US"/>
-        </w:rPr>
-        <w:t>carlo</w:t>
-      </w:r>
-      <w:proofErr w:type="spellEnd"/>
-      <w:r>
-        <w:rPr>
-          <w:rStyle w:val="eop"/>
-          <w:rFonts w:eastAsiaTheme="majorEastAsia"/>
-          <w:lang w:val="en-US"/>
-        </w:rPr>
-        <w:t> </w:t>
-      </w:r>
-    </w:p>
-    <w:p>
-      <w:pPr>
-        <w:pStyle w:val="paragraph"/>
-        <w:numPr>
-          <w:ilvl w:val="0"/>
-          <w:numId w:val="13"/>
-        </w:numPr>
-        <w:spacing w:before="0" w:beforeAutospacing="0" w:after="0" w:afterAutospacing="0"/>
-        <w:ind w:left="1080" w:firstLine="0"/>
-        <w:textAlignment w:val="baseline"/>
-        <w:rPr>
-          <w:lang w:val="en-US"/>
-        </w:rPr>
-      </w:pPr>
-      <w:r>
-        <w:rPr>
-          <w:rStyle w:val="normaltextrun"/>
-          <w:rFonts w:eastAsiaTheme="majorEastAsia"/>
-          <w:lang w:val="en-US"/>
-        </w:rPr>
-        <w:t xml:space="preserve">Distribution </w:t>
-      </w:r>
-      <w:r>
-        <w:rPr>
-          <w:rStyle w:val="eop"/>
-          <w:rFonts w:eastAsiaTheme="majorEastAsia"/>
-          <w:lang w:val="en-US"/>
-        </w:rPr>
-        <w:t> </w:t>
-      </w:r>
+      </w:pPr>
     </w:p>
     <w:p>
       <w:pPr>
@@ -957,6 +3138,14 @@
       </w:pPr>
       <w:r>
         <w:rPr>
+          <w:rStyle w:val="normaltextrun"/>
+          <w:rFonts w:eastAsiaTheme="majorEastAsia"/>
+          <w:lang w:val="en-US"/>
+        </w:rPr>
+        <w:t>Conclusion</w:t>
+      </w:r>
+      <w:r>
+        <w:rPr>
           <w:rStyle w:val="eop"/>
           <w:rFonts w:eastAsiaTheme="majorEastAsia"/>
           <w:lang w:val="en-US"/>
@@ -978,14 +3167,6 @@
       </w:pPr>
       <w:r>
         <w:rPr>
-          <w:rStyle w:val="normaltextrun"/>
-          <w:rFonts w:eastAsiaTheme="majorEastAsia"/>
-          <w:lang w:val="en-US"/>
-        </w:rPr>
-        <w:t>Conclusion</w:t>
-      </w:r>
-      <w:r>
-        <w:rPr>
           <w:rStyle w:val="eop"/>
           <w:rFonts w:eastAsiaTheme="majorEastAsia"/>
           <w:lang w:val="en-US"/>
@@ -1007,6 +3188,14 @@
       </w:pPr>
       <w:r>
         <w:rPr>
+          <w:rStyle w:val="normaltextrun"/>
+          <w:rFonts w:eastAsiaTheme="majorEastAsia"/>
+          <w:lang w:val="en-US"/>
+        </w:rPr>
+        <w:t>Recommendations &amp; Next Steps</w:t>
+      </w:r>
+      <w:r>
+        <w:rPr>
           <w:rStyle w:val="eop"/>
           <w:rFonts w:eastAsiaTheme="majorEastAsia"/>
           <w:lang w:val="en-US"/>
@@ -1028,14 +3217,6 @@
       </w:pPr>
       <w:r>
         <w:rPr>
-          <w:rStyle w:val="normaltextrun"/>
-          <w:rFonts w:eastAsiaTheme="majorEastAsia"/>
-          <w:lang w:val="en-US"/>
-        </w:rPr>
-        <w:t>Recommendations &amp; Next Steps</w:t>
-      </w:r>
-      <w:r>
-        <w:rPr>
           <w:rStyle w:val="eop"/>
           <w:rFonts w:eastAsiaTheme="majorEastAsia"/>
           <w:lang w:val="en-US"/>
@@ -1057,42 +3238,34 @@
       </w:pPr>
       <w:r>
         <w:rPr>
+          <w:rStyle w:val="normaltextrun"/>
+          <w:rFonts w:eastAsiaTheme="majorEastAsia"/>
+          <w:lang w:val="en-US"/>
+        </w:rPr>
+        <w:t>References</w:t>
+      </w:r>
+      <w:r>
+        <w:rPr>
           <w:rStyle w:val="eop"/>
           <w:rFonts w:eastAsiaTheme="majorEastAsia"/>
           <w:lang w:val="en-US"/>
         </w:rPr>
-        <w:lastRenderedPageBreak/>
         <w:t> </w:t>
       </w:r>
     </w:p>
     <w:p>
       <w:pPr>
-        <w:pStyle w:val="paragraph"/>
-        <w:spacing w:before="0" w:beforeAutospacing="0" w:after="0" w:afterAutospacing="0"/>
-        <w:textAlignment w:val="baseline"/>
-        <w:rPr>
-          <w:rFonts w:ascii="Segoe UI" w:hAnsi="Segoe UI" w:cs="Segoe UI"/>
-          <w:sz w:val="18"/>
-          <w:szCs w:val="18"/>
-          <w:lang w:val="en-US"/>
-        </w:rPr>
-      </w:pPr>
-      <w:r>
-        <w:rPr>
-          <w:rStyle w:val="normaltextrun"/>
-          <w:rFonts w:eastAsiaTheme="majorEastAsia"/>
-          <w:lang w:val="en-US"/>
-        </w:rPr>
-        <w:t>References</w:t>
-      </w:r>
-      <w:r>
-        <w:rPr>
-          <w:rStyle w:val="eop"/>
-          <w:rFonts w:eastAsiaTheme="majorEastAsia"/>
-          <w:lang w:val="en-US"/>
-        </w:rPr>
-        <w:t> </w:t>
-      </w:r>
+        <w:jc w:val="center"/>
+        <w:rPr>
+          <w:rFonts w:eastAsia="Times New Roman" w:cs="Times New Roman"/>
+          <w:b/>
+          <w:bCs/>
+          <w:color w:val="1F1F1F"/>
+          <w:sz w:val="36"/>
+          <w:szCs w:val="36"/>
+          <w:u w:val="single"/>
+        </w:rPr>
+      </w:pPr>
     </w:p>
     <w:p>
       <w:pPr>
@@ -1263,6 +3436,92 @@
     </w:lvl>
   </w:abstractNum>
   <w:abstractNum w:abstractNumId="1" w15:restartNumberingAfterBreak="0">
+    <w:nsid w:val="18487D25"/>
+    <w:multiLevelType w:val="hybridMultilevel"/>
+    <w:tmpl w:val="833AF09E"/>
+    <w:lvl w:ilvl="0" w:tplc="8DAA231C">
+      <w:start w:val="1"/>
+      <w:numFmt w:val="decimal"/>
+      <w:lvlText w:val="%1."/>
+      <w:lvlJc w:val="left"/>
+      <w:pPr>
+        <w:ind w:left="720" w:hanging="360"/>
+      </w:pPr>
+    </w:lvl>
+    <w:lvl w:ilvl="1" w:tplc="489A91A8">
+      <w:start w:val="1"/>
+      <w:numFmt w:val="lowerLetter"/>
+      <w:lvlText w:val="%2."/>
+      <w:lvlJc w:val="left"/>
+      <w:pPr>
+        <w:ind w:left="1440" w:hanging="360"/>
+      </w:pPr>
+    </w:lvl>
+    <w:lvl w:ilvl="2" w:tplc="4A8E8006">
+      <w:start w:val="1"/>
+      <w:numFmt w:val="lowerRoman"/>
+      <w:lvlText w:val="%3."/>
+      <w:lvlJc w:val="right"/>
+      <w:pPr>
+        <w:ind w:left="2160" w:hanging="180"/>
+      </w:pPr>
+    </w:lvl>
+    <w:lvl w:ilvl="3" w:tplc="EA542BA2">
+      <w:start w:val="1"/>
+      <w:numFmt w:val="decimal"/>
+      <w:lvlText w:val="%4."/>
+      <w:lvlJc w:val="left"/>
+      <w:pPr>
+        <w:ind w:left="2880" w:hanging="360"/>
+      </w:pPr>
+    </w:lvl>
+    <w:lvl w:ilvl="4" w:tplc="51D2512C">
+      <w:start w:val="1"/>
+      <w:numFmt w:val="lowerLetter"/>
+      <w:lvlText w:val="%5."/>
+      <w:lvlJc w:val="left"/>
+      <w:pPr>
+        <w:ind w:left="3600" w:hanging="360"/>
+      </w:pPr>
+    </w:lvl>
+    <w:lvl w:ilvl="5" w:tplc="947A8D3A">
+      <w:start w:val="1"/>
+      <w:numFmt w:val="lowerRoman"/>
+      <w:lvlText w:val="%6."/>
+      <w:lvlJc w:val="right"/>
+      <w:pPr>
+        <w:ind w:left="4320" w:hanging="180"/>
+      </w:pPr>
+    </w:lvl>
+    <w:lvl w:ilvl="6" w:tplc="871814B0">
+      <w:start w:val="1"/>
+      <w:numFmt w:val="decimal"/>
+      <w:lvlText w:val="%7."/>
+      <w:lvlJc w:val="left"/>
+      <w:pPr>
+        <w:ind w:left="5040" w:hanging="360"/>
+      </w:pPr>
+    </w:lvl>
+    <w:lvl w:ilvl="7" w:tplc="28C47116">
+      <w:start w:val="1"/>
+      <w:numFmt w:val="lowerLetter"/>
+      <w:lvlText w:val="%8."/>
+      <w:lvlJc w:val="left"/>
+      <w:pPr>
+        <w:ind w:left="5760" w:hanging="360"/>
+      </w:pPr>
+    </w:lvl>
+    <w:lvl w:ilvl="8" w:tplc="BEE86710">
+      <w:start w:val="1"/>
+      <w:numFmt w:val="lowerRoman"/>
+      <w:lvlText w:val="%9."/>
+      <w:lvlJc w:val="right"/>
+      <w:pPr>
+        <w:ind w:left="6480" w:hanging="180"/>
+      </w:pPr>
+    </w:lvl>
+  </w:abstractNum>
+  <w:abstractNum w:abstractNumId="2" w15:restartNumberingAfterBreak="0">
     <w:nsid w:val="18DD015E"/>
     <w:multiLevelType w:val="multilevel"/>
     <w:tmpl w:val="5A76C586"/>
@@ -1411,7 +3670,120 @@
       </w:rPr>
     </w:lvl>
   </w:abstractNum>
-  <w:abstractNum w:abstractNumId="2" w15:restartNumberingAfterBreak="0">
+  <w:abstractNum w:abstractNumId="3" w15:restartNumberingAfterBreak="0">
+    <w:nsid w:val="1D5E0F9E"/>
+    <w:multiLevelType w:val="hybridMultilevel"/>
+    <w:tmpl w:val="D8A6E58C"/>
+    <w:lvl w:ilvl="0" w:tplc="AAB21F80">
+      <w:start w:val="1"/>
+      <w:numFmt w:val="bullet"/>
+      <w:lvlText w:val=""/>
+      <w:lvlJc w:val="left"/>
+      <w:pPr>
+        <w:ind w:left="720" w:hanging="360"/>
+      </w:pPr>
+      <w:rPr>
+        <w:rFonts w:ascii="Symbol" w:hAnsi="Symbol" w:hint="default"/>
+      </w:rPr>
+    </w:lvl>
+    <w:lvl w:ilvl="1" w:tplc="C15A4E28">
+      <w:start w:val="1"/>
+      <w:numFmt w:val="bullet"/>
+      <w:lvlText w:val="o"/>
+      <w:lvlJc w:val="left"/>
+      <w:pPr>
+        <w:ind w:left="1440" w:hanging="360"/>
+      </w:pPr>
+      <w:rPr>
+        <w:rFonts w:ascii="Courier New" w:hAnsi="Courier New" w:hint="default"/>
+      </w:rPr>
+    </w:lvl>
+    <w:lvl w:ilvl="2" w:tplc="B21EBD12">
+      <w:start w:val="1"/>
+      <w:numFmt w:val="bullet"/>
+      <w:lvlText w:val=""/>
+      <w:lvlJc w:val="left"/>
+      <w:pPr>
+        <w:ind w:left="2160" w:hanging="360"/>
+      </w:pPr>
+      <w:rPr>
+        <w:rFonts w:ascii="Wingdings" w:hAnsi="Wingdings" w:hint="default"/>
+      </w:rPr>
+    </w:lvl>
+    <w:lvl w:ilvl="3" w:tplc="13643E98">
+      <w:start w:val="1"/>
+      <w:numFmt w:val="bullet"/>
+      <w:lvlText w:val=""/>
+      <w:lvlJc w:val="left"/>
+      <w:pPr>
+        <w:ind w:left="2880" w:hanging="360"/>
+      </w:pPr>
+      <w:rPr>
+        <w:rFonts w:ascii="Symbol" w:hAnsi="Symbol" w:hint="default"/>
+      </w:rPr>
+    </w:lvl>
+    <w:lvl w:ilvl="4" w:tplc="AF2A7960">
+      <w:start w:val="1"/>
+      <w:numFmt w:val="bullet"/>
+      <w:lvlText w:val="o"/>
+      <w:lvlJc w:val="left"/>
+      <w:pPr>
+        <w:ind w:left="3600" w:hanging="360"/>
+      </w:pPr>
+      <w:rPr>
+        <w:rFonts w:ascii="Courier New" w:hAnsi="Courier New" w:hint="default"/>
+      </w:rPr>
+    </w:lvl>
+    <w:lvl w:ilvl="5" w:tplc="D54C3EE8">
+      <w:start w:val="1"/>
+      <w:numFmt w:val="bullet"/>
+      <w:lvlText w:val=""/>
+      <w:lvlJc w:val="left"/>
+      <w:pPr>
+        <w:ind w:left="4320" w:hanging="360"/>
+      </w:pPr>
+      <w:rPr>
+        <w:rFonts w:ascii="Wingdings" w:hAnsi="Wingdings" w:hint="default"/>
+      </w:rPr>
+    </w:lvl>
+    <w:lvl w:ilvl="6" w:tplc="D430CC8A">
+      <w:start w:val="1"/>
+      <w:numFmt w:val="bullet"/>
+      <w:lvlText w:val=""/>
+      <w:lvlJc w:val="left"/>
+      <w:pPr>
+        <w:ind w:left="5040" w:hanging="360"/>
+      </w:pPr>
+      <w:rPr>
+        <w:rFonts w:ascii="Symbol" w:hAnsi="Symbol" w:hint="default"/>
+      </w:rPr>
+    </w:lvl>
+    <w:lvl w:ilvl="7" w:tplc="51185598">
+      <w:start w:val="1"/>
+      <w:numFmt w:val="bullet"/>
+      <w:lvlText w:val="o"/>
+      <w:lvlJc w:val="left"/>
+      <w:pPr>
+        <w:ind w:left="5760" w:hanging="360"/>
+      </w:pPr>
+      <w:rPr>
+        <w:rFonts w:ascii="Courier New" w:hAnsi="Courier New" w:hint="default"/>
+      </w:rPr>
+    </w:lvl>
+    <w:lvl w:ilvl="8" w:tplc="3334CCA2">
+      <w:start w:val="1"/>
+      <w:numFmt w:val="bullet"/>
+      <w:lvlText w:val=""/>
+      <w:lvlJc w:val="left"/>
+      <w:pPr>
+        <w:ind w:left="6480" w:hanging="360"/>
+      </w:pPr>
+      <w:rPr>
+        <w:rFonts w:ascii="Wingdings" w:hAnsi="Wingdings" w:hint="default"/>
+      </w:rPr>
+    </w:lvl>
+  </w:abstractNum>
+  <w:abstractNum w:abstractNumId="4" w15:restartNumberingAfterBreak="0">
     <w:nsid w:val="3208982A"/>
     <w:multiLevelType w:val="hybridMultilevel"/>
     <w:tmpl w:val="285E12FA"/>
@@ -1524,7 +3896,7 @@
       </w:rPr>
     </w:lvl>
   </w:abstractNum>
-  <w:abstractNum w:abstractNumId="3" w15:restartNumberingAfterBreak="0">
+  <w:abstractNum w:abstractNumId="5" w15:restartNumberingAfterBreak="0">
     <w:nsid w:val="32C074FA"/>
     <w:multiLevelType w:val="hybridMultilevel"/>
     <w:tmpl w:val="85AE080C"/>
@@ -1637,7 +4009,7 @@
       </w:rPr>
     </w:lvl>
   </w:abstractNum>
-  <w:abstractNum w:abstractNumId="4" w15:restartNumberingAfterBreak="0">
+  <w:abstractNum w:abstractNumId="6" w15:restartNumberingAfterBreak="0">
     <w:nsid w:val="37C59E6D"/>
     <w:multiLevelType w:val="hybridMultilevel"/>
     <w:tmpl w:val="22989036"/>
@@ -1750,7 +4122,120 @@
       </w:rPr>
     </w:lvl>
   </w:abstractNum>
-  <w:abstractNum w:abstractNumId="5" w15:restartNumberingAfterBreak="0">
+  <w:abstractNum w:abstractNumId="7" w15:restartNumberingAfterBreak="0">
+    <w:nsid w:val="3E0166CC"/>
+    <w:multiLevelType w:val="hybridMultilevel"/>
+    <w:tmpl w:val="C8EA713C"/>
+    <w:lvl w:ilvl="0" w:tplc="66600DEA">
+      <w:start w:val="1"/>
+      <w:numFmt w:val="bullet"/>
+      <w:lvlText w:val=""/>
+      <w:lvlJc w:val="left"/>
+      <w:pPr>
+        <w:ind w:left="720" w:hanging="360"/>
+      </w:pPr>
+      <w:rPr>
+        <w:rFonts w:ascii="Symbol" w:hAnsi="Symbol" w:hint="default"/>
+      </w:rPr>
+    </w:lvl>
+    <w:lvl w:ilvl="1" w:tplc="05B07BFC">
+      <w:start w:val="1"/>
+      <w:numFmt w:val="bullet"/>
+      <w:lvlText w:val="o"/>
+      <w:lvlJc w:val="left"/>
+      <w:pPr>
+        <w:ind w:left="1440" w:hanging="360"/>
+      </w:pPr>
+      <w:rPr>
+        <w:rFonts w:ascii="Courier New" w:hAnsi="Courier New" w:hint="default"/>
+      </w:rPr>
+    </w:lvl>
+    <w:lvl w:ilvl="2" w:tplc="EE24A366">
+      <w:start w:val="1"/>
+      <w:numFmt w:val="bullet"/>
+      <w:lvlText w:val=""/>
+      <w:lvlJc w:val="left"/>
+      <w:pPr>
+        <w:ind w:left="2160" w:hanging="360"/>
+      </w:pPr>
+      <w:rPr>
+        <w:rFonts w:ascii="Wingdings" w:hAnsi="Wingdings" w:hint="default"/>
+      </w:rPr>
+    </w:lvl>
+    <w:lvl w:ilvl="3" w:tplc="2DD6DF88">
+      <w:start w:val="1"/>
+      <w:numFmt w:val="bullet"/>
+      <w:lvlText w:val=""/>
+      <w:lvlJc w:val="left"/>
+      <w:pPr>
+        <w:ind w:left="2880" w:hanging="360"/>
+      </w:pPr>
+      <w:rPr>
+        <w:rFonts w:ascii="Symbol" w:hAnsi="Symbol" w:hint="default"/>
+      </w:rPr>
+    </w:lvl>
+    <w:lvl w:ilvl="4" w:tplc="083E72D2">
+      <w:start w:val="1"/>
+      <w:numFmt w:val="bullet"/>
+      <w:lvlText w:val="o"/>
+      <w:lvlJc w:val="left"/>
+      <w:pPr>
+        <w:ind w:left="3600" w:hanging="360"/>
+      </w:pPr>
+      <w:rPr>
+        <w:rFonts w:ascii="Courier New" w:hAnsi="Courier New" w:hint="default"/>
+      </w:rPr>
+    </w:lvl>
+    <w:lvl w:ilvl="5" w:tplc="42DA39F2">
+      <w:start w:val="1"/>
+      <w:numFmt w:val="bullet"/>
+      <w:lvlText w:val=""/>
+      <w:lvlJc w:val="left"/>
+      <w:pPr>
+        <w:ind w:left="4320" w:hanging="360"/>
+      </w:pPr>
+      <w:rPr>
+        <w:rFonts w:ascii="Wingdings" w:hAnsi="Wingdings" w:hint="default"/>
+      </w:rPr>
+    </w:lvl>
+    <w:lvl w:ilvl="6" w:tplc="47E2FB98">
+      <w:start w:val="1"/>
+      <w:numFmt w:val="bullet"/>
+      <w:lvlText w:val=""/>
+      <w:lvlJc w:val="left"/>
+      <w:pPr>
+        <w:ind w:left="5040" w:hanging="360"/>
+      </w:pPr>
+      <w:rPr>
+        <w:rFonts w:ascii="Symbol" w:hAnsi="Symbol" w:hint="default"/>
+      </w:rPr>
+    </w:lvl>
+    <w:lvl w:ilvl="7" w:tplc="9FDA03F4">
+      <w:start w:val="1"/>
+      <w:numFmt w:val="bullet"/>
+      <w:lvlText w:val="o"/>
+      <w:lvlJc w:val="left"/>
+      <w:pPr>
+        <w:ind w:left="5760" w:hanging="360"/>
+      </w:pPr>
+      <w:rPr>
+        <w:rFonts w:ascii="Courier New" w:hAnsi="Courier New" w:hint="default"/>
+      </w:rPr>
+    </w:lvl>
+    <w:lvl w:ilvl="8" w:tplc="09429C3C">
+      <w:start w:val="1"/>
+      <w:numFmt w:val="bullet"/>
+      <w:lvlText w:val=""/>
+      <w:lvlJc w:val="left"/>
+      <w:pPr>
+        <w:ind w:left="6480" w:hanging="360"/>
+      </w:pPr>
+      <w:rPr>
+        <w:rFonts w:ascii="Wingdings" w:hAnsi="Wingdings" w:hint="default"/>
+      </w:rPr>
+    </w:lvl>
+  </w:abstractNum>
+  <w:abstractNum w:abstractNumId="8" w15:restartNumberingAfterBreak="0">
     <w:nsid w:val="3ED418B4"/>
     <w:multiLevelType w:val="multilevel"/>
     <w:tmpl w:val="BAF28A26"/>
@@ -1899,7 +4384,378 @@
       </w:rPr>
     </w:lvl>
   </w:abstractNum>
-  <w:abstractNum w:abstractNumId="6" w15:restartNumberingAfterBreak="0">
+  <w:abstractNum w:abstractNumId="9" w15:restartNumberingAfterBreak="0">
+    <w:nsid w:val="41D68295"/>
+    <w:multiLevelType w:val="hybridMultilevel"/>
+    <w:tmpl w:val="040C783C"/>
+    <w:lvl w:ilvl="0" w:tplc="2C0AED1E">
+      <w:start w:val="1"/>
+      <w:numFmt w:val="decimal"/>
+      <w:lvlText w:val="%1."/>
+      <w:lvlJc w:val="left"/>
+      <w:pPr>
+        <w:ind w:left="720" w:hanging="360"/>
+      </w:pPr>
+    </w:lvl>
+    <w:lvl w:ilvl="1" w:tplc="427C215C">
+      <w:start w:val="1"/>
+      <w:numFmt w:val="lowerLetter"/>
+      <w:lvlText w:val="%2."/>
+      <w:lvlJc w:val="left"/>
+      <w:pPr>
+        <w:ind w:left="1440" w:hanging="360"/>
+      </w:pPr>
+    </w:lvl>
+    <w:lvl w:ilvl="2" w:tplc="4EDCD77A">
+      <w:start w:val="1"/>
+      <w:numFmt w:val="lowerRoman"/>
+      <w:lvlText w:val="%3."/>
+      <w:lvlJc w:val="right"/>
+      <w:pPr>
+        <w:ind w:left="2160" w:hanging="180"/>
+      </w:pPr>
+    </w:lvl>
+    <w:lvl w:ilvl="3" w:tplc="00AC0C90">
+      <w:start w:val="1"/>
+      <w:numFmt w:val="decimal"/>
+      <w:lvlText w:val="%4."/>
+      <w:lvlJc w:val="left"/>
+      <w:pPr>
+        <w:ind w:left="2880" w:hanging="360"/>
+      </w:pPr>
+    </w:lvl>
+    <w:lvl w:ilvl="4" w:tplc="2FF4FF28">
+      <w:start w:val="1"/>
+      <w:numFmt w:val="lowerLetter"/>
+      <w:lvlText w:val="%5."/>
+      <w:lvlJc w:val="left"/>
+      <w:pPr>
+        <w:ind w:left="3600" w:hanging="360"/>
+      </w:pPr>
+    </w:lvl>
+    <w:lvl w:ilvl="5" w:tplc="5ECE73D0">
+      <w:start w:val="1"/>
+      <w:numFmt w:val="lowerRoman"/>
+      <w:lvlText w:val="%6."/>
+      <w:lvlJc w:val="right"/>
+      <w:pPr>
+        <w:ind w:left="4320" w:hanging="180"/>
+      </w:pPr>
+    </w:lvl>
+    <w:lvl w:ilvl="6" w:tplc="737033DC">
+      <w:start w:val="1"/>
+      <w:numFmt w:val="decimal"/>
+      <w:lvlText w:val="%7."/>
+      <w:lvlJc w:val="left"/>
+      <w:pPr>
+        <w:ind w:left="5040" w:hanging="360"/>
+      </w:pPr>
+    </w:lvl>
+    <w:lvl w:ilvl="7" w:tplc="028C29F0">
+      <w:start w:val="1"/>
+      <w:numFmt w:val="lowerLetter"/>
+      <w:lvlText w:val="%8."/>
+      <w:lvlJc w:val="left"/>
+      <w:pPr>
+        <w:ind w:left="5760" w:hanging="360"/>
+      </w:pPr>
+    </w:lvl>
+    <w:lvl w:ilvl="8" w:tplc="26F8865E">
+      <w:start w:val="1"/>
+      <w:numFmt w:val="lowerRoman"/>
+      <w:lvlText w:val="%9."/>
+      <w:lvlJc w:val="right"/>
+      <w:pPr>
+        <w:ind w:left="6480" w:hanging="180"/>
+      </w:pPr>
+    </w:lvl>
+  </w:abstractNum>
+  <w:abstractNum w:abstractNumId="10" w15:restartNumberingAfterBreak="0">
+    <w:nsid w:val="4755E202"/>
+    <w:multiLevelType w:val="hybridMultilevel"/>
+    <w:tmpl w:val="1098085E"/>
+    <w:lvl w:ilvl="0" w:tplc="6FFC8BAA">
+      <w:start w:val="1"/>
+      <w:numFmt w:val="decimal"/>
+      <w:lvlText w:val="%1."/>
+      <w:lvlJc w:val="left"/>
+      <w:pPr>
+        <w:ind w:left="720" w:hanging="360"/>
+      </w:pPr>
+    </w:lvl>
+    <w:lvl w:ilvl="1" w:tplc="7A6C237C">
+      <w:start w:val="1"/>
+      <w:numFmt w:val="lowerLetter"/>
+      <w:lvlText w:val="%2."/>
+      <w:lvlJc w:val="left"/>
+      <w:pPr>
+        <w:ind w:left="1440" w:hanging="360"/>
+      </w:pPr>
+    </w:lvl>
+    <w:lvl w:ilvl="2" w:tplc="C39A85B6">
+      <w:start w:val="1"/>
+      <w:numFmt w:val="lowerRoman"/>
+      <w:lvlText w:val="%3."/>
+      <w:lvlJc w:val="right"/>
+      <w:pPr>
+        <w:ind w:left="2160" w:hanging="180"/>
+      </w:pPr>
+    </w:lvl>
+    <w:lvl w:ilvl="3" w:tplc="2A020DC6">
+      <w:start w:val="1"/>
+      <w:numFmt w:val="decimal"/>
+      <w:lvlText w:val="%4."/>
+      <w:lvlJc w:val="left"/>
+      <w:pPr>
+        <w:ind w:left="2880" w:hanging="360"/>
+      </w:pPr>
+    </w:lvl>
+    <w:lvl w:ilvl="4" w:tplc="B400EB40">
+      <w:start w:val="1"/>
+      <w:numFmt w:val="lowerLetter"/>
+      <w:lvlText w:val="%5."/>
+      <w:lvlJc w:val="left"/>
+      <w:pPr>
+        <w:ind w:left="3600" w:hanging="360"/>
+      </w:pPr>
+    </w:lvl>
+    <w:lvl w:ilvl="5" w:tplc="8CBA3736">
+      <w:start w:val="1"/>
+      <w:numFmt w:val="lowerRoman"/>
+      <w:lvlText w:val="%6."/>
+      <w:lvlJc w:val="right"/>
+      <w:pPr>
+        <w:ind w:left="4320" w:hanging="180"/>
+      </w:pPr>
+    </w:lvl>
+    <w:lvl w:ilvl="6" w:tplc="7C28A9D6">
+      <w:start w:val="1"/>
+      <w:numFmt w:val="decimal"/>
+      <w:lvlText w:val="%7."/>
+      <w:lvlJc w:val="left"/>
+      <w:pPr>
+        <w:ind w:left="5040" w:hanging="360"/>
+      </w:pPr>
+    </w:lvl>
+    <w:lvl w:ilvl="7" w:tplc="F34422DA">
+      <w:start w:val="1"/>
+      <w:numFmt w:val="lowerLetter"/>
+      <w:lvlText w:val="%8."/>
+      <w:lvlJc w:val="left"/>
+      <w:pPr>
+        <w:ind w:left="5760" w:hanging="360"/>
+      </w:pPr>
+    </w:lvl>
+    <w:lvl w:ilvl="8" w:tplc="4D2C083C">
+      <w:start w:val="1"/>
+      <w:numFmt w:val="lowerRoman"/>
+      <w:lvlText w:val="%9."/>
+      <w:lvlJc w:val="right"/>
+      <w:pPr>
+        <w:ind w:left="6480" w:hanging="180"/>
+      </w:pPr>
+    </w:lvl>
+  </w:abstractNum>
+  <w:abstractNum w:abstractNumId="11" w15:restartNumberingAfterBreak="0">
+    <w:nsid w:val="4833094B"/>
+    <w:multiLevelType w:val="hybridMultilevel"/>
+    <w:tmpl w:val="40A8C886"/>
+    <w:lvl w:ilvl="0" w:tplc="3992F4EE">
+      <w:start w:val="1"/>
+      <w:numFmt w:val="bullet"/>
+      <w:lvlText w:val=""/>
+      <w:lvlJc w:val="left"/>
+      <w:pPr>
+        <w:ind w:left="720" w:hanging="360"/>
+      </w:pPr>
+      <w:rPr>
+        <w:rFonts w:ascii="Symbol" w:hAnsi="Symbol" w:hint="default"/>
+      </w:rPr>
+    </w:lvl>
+    <w:lvl w:ilvl="1" w:tplc="071CFD36">
+      <w:start w:val="1"/>
+      <w:numFmt w:val="bullet"/>
+      <w:lvlText w:val="o"/>
+      <w:lvlJc w:val="left"/>
+      <w:pPr>
+        <w:ind w:left="1440" w:hanging="360"/>
+      </w:pPr>
+      <w:rPr>
+        <w:rFonts w:ascii="Courier New" w:hAnsi="Courier New" w:hint="default"/>
+      </w:rPr>
+    </w:lvl>
+    <w:lvl w:ilvl="2" w:tplc="8408A2A2">
+      <w:start w:val="1"/>
+      <w:numFmt w:val="bullet"/>
+      <w:lvlText w:val=""/>
+      <w:lvlJc w:val="left"/>
+      <w:pPr>
+        <w:ind w:left="2160" w:hanging="360"/>
+      </w:pPr>
+      <w:rPr>
+        <w:rFonts w:ascii="Wingdings" w:hAnsi="Wingdings" w:hint="default"/>
+      </w:rPr>
+    </w:lvl>
+    <w:lvl w:ilvl="3" w:tplc="8E54D948">
+      <w:start w:val="1"/>
+      <w:numFmt w:val="bullet"/>
+      <w:lvlText w:val=""/>
+      <w:lvlJc w:val="left"/>
+      <w:pPr>
+        <w:ind w:left="2880" w:hanging="360"/>
+      </w:pPr>
+      <w:rPr>
+        <w:rFonts w:ascii="Symbol" w:hAnsi="Symbol" w:hint="default"/>
+      </w:rPr>
+    </w:lvl>
+    <w:lvl w:ilvl="4" w:tplc="1F2E9BB8">
+      <w:start w:val="1"/>
+      <w:numFmt w:val="bullet"/>
+      <w:lvlText w:val="o"/>
+      <w:lvlJc w:val="left"/>
+      <w:pPr>
+        <w:ind w:left="3600" w:hanging="360"/>
+      </w:pPr>
+      <w:rPr>
+        <w:rFonts w:ascii="Courier New" w:hAnsi="Courier New" w:hint="default"/>
+      </w:rPr>
+    </w:lvl>
+    <w:lvl w:ilvl="5" w:tplc="894A60B6">
+      <w:start w:val="1"/>
+      <w:numFmt w:val="bullet"/>
+      <w:lvlText w:val=""/>
+      <w:lvlJc w:val="left"/>
+      <w:pPr>
+        <w:ind w:left="4320" w:hanging="360"/>
+      </w:pPr>
+      <w:rPr>
+        <w:rFonts w:ascii="Wingdings" w:hAnsi="Wingdings" w:hint="default"/>
+      </w:rPr>
+    </w:lvl>
+    <w:lvl w:ilvl="6" w:tplc="80CA6998">
+      <w:start w:val="1"/>
+      <w:numFmt w:val="bullet"/>
+      <w:lvlText w:val=""/>
+      <w:lvlJc w:val="left"/>
+      <w:pPr>
+        <w:ind w:left="5040" w:hanging="360"/>
+      </w:pPr>
+      <w:rPr>
+        <w:rFonts w:ascii="Symbol" w:hAnsi="Symbol" w:hint="default"/>
+      </w:rPr>
+    </w:lvl>
+    <w:lvl w:ilvl="7" w:tplc="65946EC2">
+      <w:start w:val="1"/>
+      <w:numFmt w:val="bullet"/>
+      <w:lvlText w:val="o"/>
+      <w:lvlJc w:val="left"/>
+      <w:pPr>
+        <w:ind w:left="5760" w:hanging="360"/>
+      </w:pPr>
+      <w:rPr>
+        <w:rFonts w:ascii="Courier New" w:hAnsi="Courier New" w:hint="default"/>
+      </w:rPr>
+    </w:lvl>
+    <w:lvl w:ilvl="8" w:tplc="A7D4EE76">
+      <w:start w:val="1"/>
+      <w:numFmt w:val="bullet"/>
+      <w:lvlText w:val=""/>
+      <w:lvlJc w:val="left"/>
+      <w:pPr>
+        <w:ind w:left="6480" w:hanging="360"/>
+      </w:pPr>
+      <w:rPr>
+        <w:rFonts w:ascii="Wingdings" w:hAnsi="Wingdings" w:hint="default"/>
+      </w:rPr>
+    </w:lvl>
+  </w:abstractNum>
+  <w:abstractNum w:abstractNumId="12" w15:restartNumberingAfterBreak="0">
+    <w:nsid w:val="4E278762"/>
+    <w:multiLevelType w:val="hybridMultilevel"/>
+    <w:tmpl w:val="AF526376"/>
+    <w:lvl w:ilvl="0" w:tplc="08E81530">
+      <w:start w:val="1"/>
+      <w:numFmt w:val="decimal"/>
+      <w:lvlText w:val="%1."/>
+      <w:lvlJc w:val="left"/>
+      <w:pPr>
+        <w:ind w:left="720" w:hanging="360"/>
+      </w:pPr>
+    </w:lvl>
+    <w:lvl w:ilvl="1" w:tplc="28C0BCAA">
+      <w:start w:val="1"/>
+      <w:numFmt w:val="lowerLetter"/>
+      <w:lvlText w:val="%2."/>
+      <w:lvlJc w:val="left"/>
+      <w:pPr>
+        <w:ind w:left="1440" w:hanging="360"/>
+      </w:pPr>
+    </w:lvl>
+    <w:lvl w:ilvl="2" w:tplc="7CD208F0">
+      <w:start w:val="1"/>
+      <w:numFmt w:val="lowerRoman"/>
+      <w:lvlText w:val="%3."/>
+      <w:lvlJc w:val="right"/>
+      <w:pPr>
+        <w:ind w:left="2160" w:hanging="180"/>
+      </w:pPr>
+    </w:lvl>
+    <w:lvl w:ilvl="3" w:tplc="25E06530">
+      <w:start w:val="1"/>
+      <w:numFmt w:val="decimal"/>
+      <w:lvlText w:val="%4."/>
+      <w:lvlJc w:val="left"/>
+      <w:pPr>
+        <w:ind w:left="2880" w:hanging="360"/>
+      </w:pPr>
+    </w:lvl>
+    <w:lvl w:ilvl="4" w:tplc="3A986D56">
+      <w:start w:val="1"/>
+      <w:numFmt w:val="lowerLetter"/>
+      <w:lvlText w:val="%5."/>
+      <w:lvlJc w:val="left"/>
+      <w:pPr>
+        <w:ind w:left="3600" w:hanging="360"/>
+      </w:pPr>
+    </w:lvl>
+    <w:lvl w:ilvl="5" w:tplc="EC96ED16">
+      <w:start w:val="1"/>
+      <w:numFmt w:val="lowerRoman"/>
+      <w:lvlText w:val="%6."/>
+      <w:lvlJc w:val="right"/>
+      <w:pPr>
+        <w:ind w:left="4320" w:hanging="180"/>
+      </w:pPr>
+    </w:lvl>
+    <w:lvl w:ilvl="6" w:tplc="EBD0153A">
+      <w:start w:val="1"/>
+      <w:numFmt w:val="decimal"/>
+      <w:lvlText w:val="%7."/>
+      <w:lvlJc w:val="left"/>
+      <w:pPr>
+        <w:ind w:left="5040" w:hanging="360"/>
+      </w:pPr>
+    </w:lvl>
+    <w:lvl w:ilvl="7" w:tplc="D32268CA">
+      <w:start w:val="1"/>
+      <w:numFmt w:val="lowerLetter"/>
+      <w:lvlText w:val="%8."/>
+      <w:lvlJc w:val="left"/>
+      <w:pPr>
+        <w:ind w:left="5760" w:hanging="360"/>
+      </w:pPr>
+    </w:lvl>
+    <w:lvl w:ilvl="8" w:tplc="AA867096">
+      <w:start w:val="1"/>
+      <w:numFmt w:val="lowerRoman"/>
+      <w:lvlText w:val="%9."/>
+      <w:lvlJc w:val="right"/>
+      <w:pPr>
+        <w:ind w:left="6480" w:hanging="180"/>
+      </w:pPr>
+    </w:lvl>
+  </w:abstractNum>
+  <w:abstractNum w:abstractNumId="13" w15:restartNumberingAfterBreak="0">
     <w:nsid w:val="4FAA0FBF"/>
     <w:multiLevelType w:val="hybridMultilevel"/>
     <w:tmpl w:val="B3FE93B6"/>
@@ -2012,7 +4868,7 @@
       </w:rPr>
     </w:lvl>
   </w:abstractNum>
-  <w:abstractNum w:abstractNumId="7" w15:restartNumberingAfterBreak="0">
+  <w:abstractNum w:abstractNumId="14" w15:restartNumberingAfterBreak="0">
     <w:nsid w:val="545A37F2"/>
     <w:multiLevelType w:val="multilevel"/>
     <w:tmpl w:val="EB78191C"/>
@@ -2161,7 +5017,7 @@
       </w:rPr>
     </w:lvl>
   </w:abstractNum>
-  <w:abstractNum w:abstractNumId="8" w15:restartNumberingAfterBreak="0">
+  <w:abstractNum w:abstractNumId="15" w15:restartNumberingAfterBreak="0">
     <w:nsid w:val="5C8532B9"/>
     <w:multiLevelType w:val="multilevel"/>
     <w:tmpl w:val="277E8136"/>
@@ -2310,7 +5166,7 @@
       </w:rPr>
     </w:lvl>
   </w:abstractNum>
-  <w:abstractNum w:abstractNumId="9" w15:restartNumberingAfterBreak="0">
+  <w:abstractNum w:abstractNumId="16" w15:restartNumberingAfterBreak="0">
     <w:nsid w:val="5D764837"/>
     <w:multiLevelType w:val="multilevel"/>
     <w:tmpl w:val="3F3E9410"/>
@@ -2459,7 +5315,7 @@
       </w:rPr>
     </w:lvl>
   </w:abstractNum>
-  <w:abstractNum w:abstractNumId="10" w15:restartNumberingAfterBreak="0">
+  <w:abstractNum w:abstractNumId="17" w15:restartNumberingAfterBreak="0">
     <w:nsid w:val="671B5642"/>
     <w:multiLevelType w:val="multilevel"/>
     <w:tmpl w:val="F4727084"/>
@@ -2608,7 +5464,120 @@
       </w:rPr>
     </w:lvl>
   </w:abstractNum>
-  <w:abstractNum w:abstractNumId="11" w15:restartNumberingAfterBreak="0">
+  <w:abstractNum w:abstractNumId="18" w15:restartNumberingAfterBreak="0">
+    <w:nsid w:val="67DFE5CE"/>
+    <w:multiLevelType w:val="hybridMultilevel"/>
+    <w:tmpl w:val="7FBCBCE6"/>
+    <w:lvl w:ilvl="0" w:tplc="6D96B5B2">
+      <w:start w:val="1"/>
+      <w:numFmt w:val="bullet"/>
+      <w:lvlText w:val=""/>
+      <w:lvlJc w:val="left"/>
+      <w:pPr>
+        <w:ind w:left="720" w:hanging="360"/>
+      </w:pPr>
+      <w:rPr>
+        <w:rFonts w:ascii="Symbol" w:hAnsi="Symbol" w:hint="default"/>
+      </w:rPr>
+    </w:lvl>
+    <w:lvl w:ilvl="1" w:tplc="FAF2CCDA">
+      <w:start w:val="1"/>
+      <w:numFmt w:val="bullet"/>
+      <w:lvlText w:val="o"/>
+      <w:lvlJc w:val="left"/>
+      <w:pPr>
+        <w:ind w:left="1440" w:hanging="360"/>
+      </w:pPr>
+      <w:rPr>
+        <w:rFonts w:ascii="Courier New" w:hAnsi="Courier New" w:hint="default"/>
+      </w:rPr>
+    </w:lvl>
+    <w:lvl w:ilvl="2" w:tplc="505E9446">
+      <w:start w:val="1"/>
+      <w:numFmt w:val="bullet"/>
+      <w:lvlText w:val=""/>
+      <w:lvlJc w:val="left"/>
+      <w:pPr>
+        <w:ind w:left="2160" w:hanging="360"/>
+      </w:pPr>
+      <w:rPr>
+        <w:rFonts w:ascii="Wingdings" w:hAnsi="Wingdings" w:hint="default"/>
+      </w:rPr>
+    </w:lvl>
+    <w:lvl w:ilvl="3" w:tplc="DEA86D4A">
+      <w:start w:val="1"/>
+      <w:numFmt w:val="bullet"/>
+      <w:lvlText w:val=""/>
+      <w:lvlJc w:val="left"/>
+      <w:pPr>
+        <w:ind w:left="2880" w:hanging="360"/>
+      </w:pPr>
+      <w:rPr>
+        <w:rFonts w:ascii="Symbol" w:hAnsi="Symbol" w:hint="default"/>
+      </w:rPr>
+    </w:lvl>
+    <w:lvl w:ilvl="4" w:tplc="0A2A431E">
+      <w:start w:val="1"/>
+      <w:numFmt w:val="bullet"/>
+      <w:lvlText w:val="o"/>
+      <w:lvlJc w:val="left"/>
+      <w:pPr>
+        <w:ind w:left="3600" w:hanging="360"/>
+      </w:pPr>
+      <w:rPr>
+        <w:rFonts w:ascii="Courier New" w:hAnsi="Courier New" w:hint="default"/>
+      </w:rPr>
+    </w:lvl>
+    <w:lvl w:ilvl="5" w:tplc="4A74AD04">
+      <w:start w:val="1"/>
+      <w:numFmt w:val="bullet"/>
+      <w:lvlText w:val=""/>
+      <w:lvlJc w:val="left"/>
+      <w:pPr>
+        <w:ind w:left="4320" w:hanging="360"/>
+      </w:pPr>
+      <w:rPr>
+        <w:rFonts w:ascii="Wingdings" w:hAnsi="Wingdings" w:hint="default"/>
+      </w:rPr>
+    </w:lvl>
+    <w:lvl w:ilvl="6" w:tplc="2460F688">
+      <w:start w:val="1"/>
+      <w:numFmt w:val="bullet"/>
+      <w:lvlText w:val=""/>
+      <w:lvlJc w:val="left"/>
+      <w:pPr>
+        <w:ind w:left="5040" w:hanging="360"/>
+      </w:pPr>
+      <w:rPr>
+        <w:rFonts w:ascii="Symbol" w:hAnsi="Symbol" w:hint="default"/>
+      </w:rPr>
+    </w:lvl>
+    <w:lvl w:ilvl="7" w:tplc="4E6014C8">
+      <w:start w:val="1"/>
+      <w:numFmt w:val="bullet"/>
+      <w:lvlText w:val="o"/>
+      <w:lvlJc w:val="left"/>
+      <w:pPr>
+        <w:ind w:left="5760" w:hanging="360"/>
+      </w:pPr>
+      <w:rPr>
+        <w:rFonts w:ascii="Courier New" w:hAnsi="Courier New" w:hint="default"/>
+      </w:rPr>
+    </w:lvl>
+    <w:lvl w:ilvl="8" w:tplc="B15A4208">
+      <w:start w:val="1"/>
+      <w:numFmt w:val="bullet"/>
+      <w:lvlText w:val=""/>
+      <w:lvlJc w:val="left"/>
+      <w:pPr>
+        <w:ind w:left="6480" w:hanging="360"/>
+      </w:pPr>
+      <w:rPr>
+        <w:rFonts w:ascii="Wingdings" w:hAnsi="Wingdings" w:hint="default"/>
+      </w:rPr>
+    </w:lvl>
+  </w:abstractNum>
+  <w:abstractNum w:abstractNumId="19" w15:restartNumberingAfterBreak="0">
     <w:nsid w:val="75796F8A"/>
     <w:multiLevelType w:val="multilevel"/>
     <w:tmpl w:val="B4BAFBB2"/>
@@ -2757,7 +5726,7 @@
       </w:rPr>
     </w:lvl>
   </w:abstractNum>
-  <w:abstractNum w:abstractNumId="12" w15:restartNumberingAfterBreak="0">
+  <w:abstractNum w:abstractNumId="20" w15:restartNumberingAfterBreak="0">
     <w:nsid w:val="77611E96"/>
     <w:multiLevelType w:val="hybridMultilevel"/>
     <w:tmpl w:val="E5AA6EA4"/>
@@ -2847,43 +5816,67 @@
     </w:lvl>
   </w:abstractNum>
   <w:num w:numId="1" w16cid:durableId="32312377">
+    <w:abstractNumId w:val="6"/>
+  </w:num>
+  <w:num w:numId="2" w16cid:durableId="443383753">
+    <w:abstractNumId w:val="5"/>
+  </w:num>
+  <w:num w:numId="3" w16cid:durableId="1550068509">
+    <w:abstractNumId w:val="13"/>
+  </w:num>
+  <w:num w:numId="4" w16cid:durableId="442771221">
     <w:abstractNumId w:val="4"/>
   </w:num>
-  <w:num w:numId="2" w16cid:durableId="443383753">
-    <w:abstractNumId w:val="3"/>
-  </w:num>
-  <w:num w:numId="3" w16cid:durableId="1550068509">
-    <w:abstractNumId w:val="6"/>
-  </w:num>
-  <w:num w:numId="4" w16cid:durableId="442771221">
-    <w:abstractNumId w:val="2"/>
-  </w:num>
   <w:num w:numId="5" w16cid:durableId="750394792">
-    <w:abstractNumId w:val="12"/>
+    <w:abstractNumId w:val="20"/>
   </w:num>
   <w:num w:numId="6" w16cid:durableId="982199607">
-    <w:abstractNumId w:val="11"/>
+    <w:abstractNumId w:val="19"/>
   </w:num>
   <w:num w:numId="7" w16cid:durableId="1866166943">
     <w:abstractNumId w:val="0"/>
   </w:num>
   <w:num w:numId="8" w16cid:durableId="2034914422">
+    <w:abstractNumId w:val="17"/>
+  </w:num>
+  <w:num w:numId="9" w16cid:durableId="1657956119">
+    <w:abstractNumId w:val="14"/>
+  </w:num>
+  <w:num w:numId="10" w16cid:durableId="1007094090">
+    <w:abstractNumId w:val="8"/>
+  </w:num>
+  <w:num w:numId="11" w16cid:durableId="1611468906">
+    <w:abstractNumId w:val="16"/>
+  </w:num>
+  <w:num w:numId="12" w16cid:durableId="506215354">
+    <w:abstractNumId w:val="2"/>
+  </w:num>
+  <w:num w:numId="13" w16cid:durableId="1008486972">
+    <w:abstractNumId w:val="15"/>
+  </w:num>
+  <w:num w:numId="14" w16cid:durableId="530846438">
+    <w:abstractNumId w:val="7"/>
+  </w:num>
+  <w:num w:numId="15" w16cid:durableId="1418013398">
+    <w:abstractNumId w:val="3"/>
+  </w:num>
+  <w:num w:numId="16" w16cid:durableId="260652930">
+    <w:abstractNumId w:val="18"/>
+  </w:num>
+  <w:num w:numId="17" w16cid:durableId="170918160">
+    <w:abstractNumId w:val="1"/>
+  </w:num>
+  <w:num w:numId="18" w16cid:durableId="1765607962">
     <w:abstractNumId w:val="10"/>
   </w:num>
-  <w:num w:numId="9" w16cid:durableId="1657956119">
-    <w:abstractNumId w:val="7"/>
+  <w:num w:numId="19" w16cid:durableId="28074495">
+    <w:abstractNumId w:val="11"/>
   </w:num>
-  <w:num w:numId="10" w16cid:durableId="1007094090">
-    <w:abstractNumId w:val="5"/>
+  <w:num w:numId="20" w16cid:durableId="498539826">
+    <w:abstractNumId w:val="12"/>
   </w:num>
-  <w:num w:numId="11" w16cid:durableId="1611468906">
+  <w:num w:numId="21" w16cid:durableId="1125660976">
     <w:abstractNumId w:val="9"/>
-  </w:num>
-  <w:num w:numId="12" w16cid:durableId="506215354">
-    <w:abstractNumId w:val="1"/>
-  </w:num>
-  <w:num w:numId="13" w16cid:durableId="1008486972">
-    <w:abstractNumId w:val="8"/>
   </w:num>
 </w:numbering>
 </file>

</xml_diff>